<commit_message>
Add: presentation; Fix: main README.md and report
</commit_message>
<xml_diff>
--- a/report/Report.docx
+++ b/report/Report.docx
@@ -713,6 +713,13 @@
     </w:p>
     <w:sdt>
       <w:sdtPr>
+        <w:rPr>
+          <w:rFonts w:asciiTheme="minorHAnsi" w:eastAsiaTheme="minorEastAsia" w:hAnsiTheme="minorHAnsi" w:cstheme="minorBidi"/>
+          <w:color w:val="auto"/>
+          <w:sz w:val="22"/>
+          <w:szCs w:val="22"/>
+          <w:lang w:eastAsia="en-US"/>
+        </w:rPr>
         <w:id w:val="818540206"/>
         <w:docPartObj>
           <w:docPartGallery w:val="Table of Contents"/>
@@ -721,13 +728,8 @@
       </w:sdtPr>
       <w:sdtEndPr>
         <w:rPr>
-          <w:rFonts w:asciiTheme="minorHAnsi" w:eastAsiaTheme="minorEastAsia" w:hAnsiTheme="minorHAnsi" w:cstheme="minorBidi"/>
           <w:b/>
           <w:bCs/>
-          <w:color w:val="auto"/>
-          <w:sz w:val="22"/>
-          <w:szCs w:val="22"/>
-          <w:lang w:eastAsia="en-US"/>
         </w:rPr>
       </w:sdtEndPr>
       <w:sdtContent>
@@ -2654,51 +2656,7 @@
           <w:szCs w:val="28"/>
           <w:shd w:val="clear" w:color="auto" w:fill="FFFFFF"/>
         </w:rPr>
-        <w:t xml:space="preserve">«Длинная арифметика» - в вычислительной технике операции (сложение, умножение, вычитание, деление, возведение в степень и т.д.) на числами, разрядность которых превышает длину машинного слова данной вычислительной машины. Эти операции реализуются не </w:t>
-      </w:r>
-      <w:proofErr w:type="spellStart"/>
-      <w:r>
-        <w:rPr>
-          <w:rFonts w:cstheme="minorHAnsi"/>
-          <w:color w:val="000000"/>
-          <w:sz w:val="28"/>
-          <w:szCs w:val="28"/>
-          <w:shd w:val="clear" w:color="auto" w:fill="FFFFFF"/>
-        </w:rPr>
-        <w:t>аппаратно</w:t>
-      </w:r>
-      <w:proofErr w:type="spellEnd"/>
-      <w:r>
-        <w:rPr>
-          <w:rFonts w:cstheme="minorHAnsi"/>
-          <w:color w:val="000000"/>
-          <w:sz w:val="28"/>
-          <w:szCs w:val="28"/>
-          <w:shd w:val="clear" w:color="auto" w:fill="FFFFFF"/>
-        </w:rPr>
-        <w:t xml:space="preserve">, а </w:t>
-      </w:r>
-      <w:proofErr w:type="spellStart"/>
-      <w:r>
-        <w:rPr>
-          <w:rFonts w:cstheme="minorHAnsi"/>
-          <w:color w:val="000000"/>
-          <w:sz w:val="28"/>
-          <w:szCs w:val="28"/>
-          <w:shd w:val="clear" w:color="auto" w:fill="FFFFFF"/>
-        </w:rPr>
-        <w:t>программно</w:t>
-      </w:r>
-      <w:proofErr w:type="spellEnd"/>
-      <w:r>
-        <w:rPr>
-          <w:rFonts w:cstheme="minorHAnsi"/>
-          <w:color w:val="000000"/>
-          <w:sz w:val="28"/>
-          <w:szCs w:val="28"/>
-          <w:shd w:val="clear" w:color="auto" w:fill="FFFFFF"/>
-        </w:rPr>
-        <w:t>, используя базовые аппаратные средства работы с числами меньших порядков.</w:t>
+        <w:t>«Длинная арифметика» - в вычислительной технике операции (сложение, умножение, вычитание, деление, возведение в степень и т.д.) на числами, разрядность которых превышает длину машинного слова данной вычислительной машины. Эти операции реализуются не аппаратно, а программно, используя базовые аппаратные средства работы с числами меньших порядков.</w:t>
       </w:r>
     </w:p>
     <w:p>
@@ -2995,7 +2953,6 @@
                 <w:lang w:eastAsia="ko-KR"/>
               </w:rPr>
             </w:pPr>
-            <w:proofErr w:type="spellStart"/>
             <w:r>
               <w:rPr>
                 <w:rFonts w:cstheme="minorHAnsi" w:hint="eastAsia"/>
@@ -3014,7 +2971,6 @@
               </w:rPr>
               <w:t>hort</w:t>
             </w:r>
-            <w:proofErr w:type="spellEnd"/>
           </w:p>
         </w:tc>
         <w:tc>
@@ -3057,7 +3013,6 @@
                 <w:lang w:eastAsia="ko-KR"/>
               </w:rPr>
             </w:pPr>
-            <w:proofErr w:type="spellStart"/>
             <w:r>
               <w:rPr>
                 <w:rFonts w:cstheme="minorHAnsi"/>
@@ -3078,7 +3033,6 @@
               </w:rPr>
               <w:t>nsigned</w:t>
             </w:r>
-            <w:proofErr w:type="spellEnd"/>
             <w:r>
               <w:rPr>
                 <w:rFonts w:cstheme="minorHAnsi"/>
@@ -3087,9 +3041,8 @@
                 <w:highlight w:val="yellow"/>
                 <w:lang w:eastAsia="ko-KR"/>
               </w:rPr>
-              <w:t xml:space="preserve"> </w:t>
-            </w:r>
-            <w:proofErr w:type="spellStart"/>
+              <w:t xml:space="preserve"> s</w:t>
+            </w:r>
             <w:r>
               <w:rPr>
                 <w:rFonts w:cstheme="minorHAnsi"/>
@@ -3098,19 +3051,8 @@
                 <w:highlight w:val="yellow"/>
                 <w:lang w:eastAsia="ko-KR"/>
               </w:rPr>
-              <w:t>s</w:t>
-            </w:r>
-            <w:r>
-              <w:rPr>
-                <w:rFonts w:cstheme="minorHAnsi"/>
-                <w:sz w:val="24"/>
-                <w:szCs w:val="24"/>
-                <w:highlight w:val="yellow"/>
-                <w:lang w:eastAsia="ko-KR"/>
-              </w:rPr>
               <w:t>hort</w:t>
             </w:r>
-            <w:proofErr w:type="spellEnd"/>
           </w:p>
         </w:tc>
         <w:tc>
@@ -3174,7 +3116,6 @@
                 <w:lang w:eastAsia="ko-KR"/>
               </w:rPr>
             </w:pPr>
-            <w:proofErr w:type="spellStart"/>
             <w:r>
               <w:rPr>
                 <w:rFonts w:cstheme="minorHAnsi"/>
@@ -3193,7 +3134,6 @@
               </w:rPr>
               <w:t>nt</w:t>
             </w:r>
-            <w:proofErr w:type="spellEnd"/>
           </w:p>
         </w:tc>
         <w:tc>
@@ -3254,7 +3194,6 @@
                 <w:lang w:eastAsia="ko-KR"/>
               </w:rPr>
             </w:pPr>
-            <w:proofErr w:type="spellStart"/>
             <w:r>
               <w:rPr>
                 <w:rFonts w:cstheme="minorHAnsi"/>
@@ -3275,7 +3214,6 @@
               </w:rPr>
               <w:t>nsigned</w:t>
             </w:r>
-            <w:proofErr w:type="spellEnd"/>
             <w:r>
               <w:rPr>
                 <w:rFonts w:cstheme="minorHAnsi"/>
@@ -3284,9 +3222,8 @@
                 <w:highlight w:val="yellow"/>
                 <w:lang w:eastAsia="ko-KR"/>
               </w:rPr>
-              <w:t xml:space="preserve"> </w:t>
-            </w:r>
-            <w:proofErr w:type="spellStart"/>
+              <w:t xml:space="preserve"> i</w:t>
+            </w:r>
             <w:r>
               <w:rPr>
                 <w:rFonts w:cstheme="minorHAnsi"/>
@@ -3295,19 +3232,8 @@
                 <w:highlight w:val="yellow"/>
                 <w:lang w:eastAsia="ko-KR"/>
               </w:rPr>
-              <w:t>i</w:t>
-            </w:r>
-            <w:r>
-              <w:rPr>
-                <w:rFonts w:cstheme="minorHAnsi"/>
-                <w:sz w:val="24"/>
-                <w:szCs w:val="24"/>
-                <w:highlight w:val="yellow"/>
-                <w:lang w:eastAsia="ko-KR"/>
-              </w:rPr>
               <w:t>nt</w:t>
             </w:r>
-            <w:proofErr w:type="spellEnd"/>
           </w:p>
         </w:tc>
         <w:tc>
@@ -3371,7 +3297,6 @@
                 <w:lang w:eastAsia="ko-KR"/>
               </w:rPr>
             </w:pPr>
-            <w:proofErr w:type="spellStart"/>
             <w:r>
               <w:rPr>
                 <w:rFonts w:cstheme="minorHAnsi"/>
@@ -3390,7 +3315,6 @@
               </w:rPr>
               <w:t>ong</w:t>
             </w:r>
-            <w:proofErr w:type="spellEnd"/>
           </w:p>
         </w:tc>
         <w:tc>
@@ -3451,7 +3375,6 @@
                 <w:lang w:eastAsia="ko-KR"/>
               </w:rPr>
             </w:pPr>
-            <w:proofErr w:type="spellStart"/>
             <w:r>
               <w:rPr>
                 <w:rFonts w:cstheme="minorHAnsi"/>
@@ -3472,7 +3395,6 @@
               </w:rPr>
               <w:t>nsigned</w:t>
             </w:r>
-            <w:proofErr w:type="spellEnd"/>
             <w:r>
               <w:rPr>
                 <w:rFonts w:cstheme="minorHAnsi"/>
@@ -3481,9 +3403,8 @@
                 <w:highlight w:val="yellow"/>
                 <w:lang w:eastAsia="ko-KR"/>
               </w:rPr>
-              <w:t xml:space="preserve"> </w:t>
-            </w:r>
-            <w:proofErr w:type="spellStart"/>
+              <w:t xml:space="preserve"> l</w:t>
+            </w:r>
             <w:r>
               <w:rPr>
                 <w:rFonts w:cstheme="minorHAnsi"/>
@@ -3492,19 +3413,8 @@
                 <w:highlight w:val="yellow"/>
                 <w:lang w:eastAsia="ko-KR"/>
               </w:rPr>
-              <w:t>l</w:t>
-            </w:r>
-            <w:r>
-              <w:rPr>
-                <w:rFonts w:cstheme="minorHAnsi"/>
-                <w:sz w:val="24"/>
-                <w:szCs w:val="24"/>
-                <w:highlight w:val="yellow"/>
-                <w:lang w:eastAsia="ko-KR"/>
-              </w:rPr>
               <w:t>ong</w:t>
             </w:r>
-            <w:proofErr w:type="spellEnd"/>
           </w:p>
         </w:tc>
         <w:tc>
@@ -3568,7 +3478,6 @@
                 <w:lang w:eastAsia="ko-KR"/>
               </w:rPr>
             </w:pPr>
-            <w:proofErr w:type="spellStart"/>
             <w:r>
               <w:rPr>
                 <w:rFonts w:cstheme="minorHAnsi"/>
@@ -3587,7 +3496,6 @@
               </w:rPr>
               <w:t>ong</w:t>
             </w:r>
-            <w:proofErr w:type="spellEnd"/>
             <w:r>
               <w:rPr>
                 <w:rFonts w:cstheme="minorHAnsi"/>
@@ -3595,9 +3503,8 @@
                 <w:szCs w:val="24"/>
                 <w:lang w:eastAsia="ko-KR"/>
               </w:rPr>
-              <w:t xml:space="preserve"> </w:t>
-            </w:r>
-            <w:proofErr w:type="spellStart"/>
+              <w:t xml:space="preserve"> l</w:t>
+            </w:r>
             <w:r>
               <w:rPr>
                 <w:rFonts w:cstheme="minorHAnsi"/>
@@ -3605,18 +3512,8 @@
                 <w:szCs w:val="24"/>
                 <w:lang w:eastAsia="ko-KR"/>
               </w:rPr>
-              <w:t>l</w:t>
-            </w:r>
-            <w:r>
-              <w:rPr>
-                <w:rFonts w:cstheme="minorHAnsi"/>
-                <w:sz w:val="24"/>
-                <w:szCs w:val="24"/>
-                <w:lang w:eastAsia="ko-KR"/>
-              </w:rPr>
               <w:t>ong</w:t>
             </w:r>
-            <w:proofErr w:type="spellEnd"/>
           </w:p>
         </w:tc>
         <w:tc>
@@ -3677,7 +3574,6 @@
                 <w:lang w:eastAsia="ko-KR"/>
               </w:rPr>
             </w:pPr>
-            <w:proofErr w:type="spellStart"/>
             <w:r>
               <w:rPr>
                 <w:rFonts w:cstheme="minorHAnsi"/>
@@ -3698,7 +3594,6 @@
               </w:rPr>
               <w:t>nsigned</w:t>
             </w:r>
-            <w:proofErr w:type="spellEnd"/>
             <w:r>
               <w:rPr>
                 <w:rFonts w:cstheme="minorHAnsi"/>
@@ -3707,9 +3602,8 @@
                 <w:highlight w:val="yellow"/>
                 <w:lang w:eastAsia="ko-KR"/>
               </w:rPr>
-              <w:t xml:space="preserve"> </w:t>
-            </w:r>
-            <w:proofErr w:type="spellStart"/>
+              <w:t xml:space="preserve"> l</w:t>
+            </w:r>
             <w:r>
               <w:rPr>
                 <w:rFonts w:cstheme="minorHAnsi"/>
@@ -3718,7 +3612,7 @@
                 <w:highlight w:val="yellow"/>
                 <w:lang w:eastAsia="ko-KR"/>
               </w:rPr>
-              <w:t>l</w:t>
+              <w:t>ong</w:t>
             </w:r>
             <w:r>
               <w:rPr>
@@ -3728,9 +3622,8 @@
                 <w:highlight w:val="yellow"/>
                 <w:lang w:eastAsia="ko-KR"/>
               </w:rPr>
-              <w:t>ong</w:t>
-            </w:r>
-            <w:proofErr w:type="spellEnd"/>
+              <w:t xml:space="preserve"> l</w:t>
+            </w:r>
             <w:r>
               <w:rPr>
                 <w:rFonts w:cstheme="minorHAnsi"/>
@@ -3739,30 +3632,8 @@
                 <w:highlight w:val="yellow"/>
                 <w:lang w:eastAsia="ko-KR"/>
               </w:rPr>
-              <w:t xml:space="preserve"> </w:t>
-            </w:r>
-            <w:proofErr w:type="spellStart"/>
-            <w:r>
-              <w:rPr>
-                <w:rFonts w:cstheme="minorHAnsi"/>
-                <w:sz w:val="24"/>
-                <w:szCs w:val="24"/>
-                <w:highlight w:val="yellow"/>
-                <w:lang w:eastAsia="ko-KR"/>
-              </w:rPr>
-              <w:t>l</w:t>
-            </w:r>
-            <w:r>
-              <w:rPr>
-                <w:rFonts w:cstheme="minorHAnsi"/>
-                <w:sz w:val="24"/>
-                <w:szCs w:val="24"/>
-                <w:highlight w:val="yellow"/>
-                <w:lang w:eastAsia="ko-KR"/>
-              </w:rPr>
               <w:t>ong</w:t>
             </w:r>
-            <w:proofErr w:type="spellEnd"/>
           </w:p>
         </w:tc>
         <w:tc>
@@ -3848,46 +3719,26 @@
           <w:szCs w:val="28"/>
           <w:lang w:eastAsia="ko-KR"/>
         </w:rPr>
-        <w:t xml:space="preserve"> следует, что наибольшее число, которым мы можем оперировать это 18 446 744 073 709 551 615 или просто </w:t>
-      </w:r>
-      <w:proofErr w:type="gramStart"/>
+        <w:t xml:space="preserve"> следует, что наибольшее число, которым мы можем оперировать это 18 446 744 073 709 551 615 или просто 2</w:t>
+      </w:r>
       <w:r>
         <w:rPr>
           <w:rFonts w:cstheme="minorHAnsi"/>
           <w:sz w:val="28"/>
           <w:szCs w:val="28"/>
-          <w:lang w:eastAsia="ko-KR"/>
-        </w:rPr>
-        <w:t>2</w:t>
+          <w:vertAlign w:val="superscript"/>
+          <w:lang w:eastAsia="ko-KR"/>
+        </w:rPr>
+        <w:t>64</w:t>
       </w:r>
       <w:r>
         <w:rPr>
           <w:rFonts w:cstheme="minorHAnsi"/>
           <w:sz w:val="28"/>
           <w:szCs w:val="28"/>
-          <w:vertAlign w:val="superscript"/>
-          <w:lang w:eastAsia="ko-KR"/>
-        </w:rPr>
-        <w:t>64</w:t>
-      </w:r>
-      <w:r>
-        <w:rPr>
-          <w:rFonts w:cstheme="minorHAnsi"/>
-          <w:sz w:val="28"/>
-          <w:szCs w:val="28"/>
-          <w:lang w:eastAsia="ko-KR"/>
-        </w:rPr>
-        <w:t>-1</w:t>
-      </w:r>
-      <w:proofErr w:type="gramEnd"/>
-      <w:r>
-        <w:rPr>
-          <w:rFonts w:cstheme="minorHAnsi"/>
-          <w:sz w:val="28"/>
-          <w:szCs w:val="28"/>
-          <w:lang w:eastAsia="ko-KR"/>
-        </w:rPr>
-        <w:t>.</w:t>
+          <w:lang w:eastAsia="ko-KR"/>
+        </w:rPr>
+        <w:t>-1.</w:t>
       </w:r>
     </w:p>
     <w:p>
@@ -3984,7 +3835,6 @@
         </w:rPr>
         <w:t xml:space="preserve">Длинная арифметика – набор алгоритмов для поразрядной работы с числами произвольной длины. Она применяется как с относительно небольшими числами, превышающими ограничения типа </w:t>
       </w:r>
-      <w:proofErr w:type="spellStart"/>
       <w:r>
         <w:rPr>
           <w:rFonts w:cstheme="minorHAnsi"/>
@@ -3993,31 +3843,8 @@
           <w:highlight w:val="yellow"/>
           <w:lang w:eastAsia="ko-KR"/>
         </w:rPr>
-        <w:t>long</w:t>
-      </w:r>
-      <w:proofErr w:type="spellEnd"/>
-      <w:r>
-        <w:rPr>
-          <w:rFonts w:cstheme="minorHAnsi"/>
-          <w:sz w:val="28"/>
-          <w:szCs w:val="28"/>
-          <w:highlight w:val="yellow"/>
-          <w:lang w:eastAsia="ko-KR"/>
-        </w:rPr>
-        <w:t xml:space="preserve"> </w:t>
-      </w:r>
-      <w:proofErr w:type="spellStart"/>
-      <w:r>
-        <w:rPr>
-          <w:rFonts w:cstheme="minorHAnsi"/>
-          <w:sz w:val="28"/>
-          <w:szCs w:val="28"/>
-          <w:highlight w:val="yellow"/>
-          <w:lang w:eastAsia="ko-KR"/>
-        </w:rPr>
-        <w:t>long</w:t>
-      </w:r>
-      <w:proofErr w:type="spellEnd"/>
+        <w:t>long long</w:t>
+      </w:r>
       <w:r>
         <w:rPr>
           <w:rFonts w:cstheme="minorHAnsi"/>
@@ -4133,7 +3960,6 @@
         </w:rPr>
         <w:t xml:space="preserve"> – наибольшая степень десятки, квадрат которой не превышает ограничения типа </w:t>
       </w:r>
-      <w:proofErr w:type="spellStart"/>
       <w:r>
         <w:rPr>
           <w:rFonts w:cstheme="minorHAnsi"/>
@@ -4144,7 +3970,6 @@
         </w:rPr>
         <w:t>int</w:t>
       </w:r>
-      <w:proofErr w:type="spellEnd"/>
       <w:r>
         <w:rPr>
           <w:rFonts w:cstheme="minorHAnsi"/>
@@ -4154,7 +3979,6 @@
         </w:rPr>
         <w:t xml:space="preserve">. Используется для максимальной эффективности при хранении разрядов как чисел типа </w:t>
       </w:r>
-      <w:proofErr w:type="spellStart"/>
       <w:r>
         <w:rPr>
           <w:rFonts w:cstheme="minorHAnsi" w:hint="eastAsia"/>
@@ -4175,7 +3999,6 @@
         </w:rPr>
         <w:t>nt</w:t>
       </w:r>
-      <w:proofErr w:type="spellEnd"/>
       <w:r>
         <w:rPr>
           <w:rFonts w:cstheme="minorHAnsi"/>
@@ -4229,7 +4052,6 @@
         </w:rPr>
         <w:t xml:space="preserve"> – аналогично предыдущему пункту, но для типа </w:t>
       </w:r>
-      <w:proofErr w:type="spellStart"/>
       <w:r>
         <w:rPr>
           <w:rFonts w:cstheme="minorHAnsi" w:hint="eastAsia"/>
@@ -4248,31 +4070,8 @@
           <w:highlight w:val="yellow"/>
           <w:lang w:eastAsia="ko-KR"/>
         </w:rPr>
-        <w:t>ong</w:t>
-      </w:r>
-      <w:proofErr w:type="spellEnd"/>
-      <w:r>
-        <w:rPr>
-          <w:rFonts w:cstheme="minorHAnsi"/>
-          <w:sz w:val="28"/>
-          <w:szCs w:val="28"/>
-          <w:highlight w:val="yellow"/>
-          <w:lang w:eastAsia="ko-KR"/>
-        </w:rPr>
-        <w:t xml:space="preserve"> </w:t>
-      </w:r>
-      <w:proofErr w:type="spellStart"/>
-      <w:r>
-        <w:rPr>
-          <w:rFonts w:cstheme="minorHAnsi"/>
-          <w:sz w:val="28"/>
-          <w:szCs w:val="28"/>
-          <w:highlight w:val="yellow"/>
-          <w:lang w:eastAsia="ko-KR"/>
-        </w:rPr>
-        <w:t>long</w:t>
-      </w:r>
-      <w:proofErr w:type="spellEnd"/>
+        <w:t>ong long</w:t>
+      </w:r>
       <w:r>
         <w:rPr>
           <w:rFonts w:cstheme="minorHAnsi"/>
@@ -4423,27 +4222,7 @@
           <w:szCs w:val="28"/>
           <w:lang w:eastAsia="ko-KR"/>
         </w:rPr>
-        <w:t xml:space="preserve">Количество разрядов </w:t>
-      </w:r>
-      <w:proofErr w:type="gramStart"/>
-      <w:r>
-        <w:rPr>
-          <w:rFonts w:cstheme="minorHAnsi"/>
-          <w:sz w:val="28"/>
-          <w:szCs w:val="28"/>
-          <w:lang w:eastAsia="ko-KR"/>
-        </w:rPr>
-        <w:t>числа может быть</w:t>
-      </w:r>
-      <w:proofErr w:type="gramEnd"/>
-      <w:r>
-        <w:rPr>
-          <w:rFonts w:cstheme="minorHAnsi"/>
-          <w:sz w:val="28"/>
-          <w:szCs w:val="28"/>
-          <w:lang w:eastAsia="ko-KR"/>
-        </w:rPr>
-        <w:t xml:space="preserve"> как ограничено, так и не ограничено, в зависимости от типа используемого контейнера: массива константной длины или вектора.</w:t>
+        <w:t>Количество разрядов числа может быть как ограничено, так и не ограничено, в зависимости от типа используемого контейнера: массива константной длины или вектора.</w:t>
       </w:r>
     </w:p>
     <w:p>
@@ -4606,7 +4385,6 @@
         </w:rPr>
         <w:t xml:space="preserve">Далее требуется определять знак (положительный\отрицательный) у «длинного» числа. Для этого следует добавить переменную типа данных </w:t>
       </w:r>
-      <w:proofErr w:type="spellStart"/>
       <w:r>
         <w:rPr>
           <w:rFonts w:cstheme="minorHAnsi" w:hint="eastAsia"/>
@@ -4623,9 +4401,8 @@
           <w:szCs w:val="28"/>
           <w:lang w:eastAsia="ko-KR"/>
         </w:rPr>
-        <w:t>ool</w:t>
-      </w:r>
-      <w:proofErr w:type="spellEnd"/>
+        <w:t xml:space="preserve">ool. Что в дальнейшем будет означать: при true – </w:t>
+      </w:r>
       <w:r>
         <w:rPr>
           <w:rFonts w:cstheme="minorHAnsi"/>
@@ -4633,9 +4410,8 @@
           <w:szCs w:val="28"/>
           <w:lang w:eastAsia="ko-KR"/>
         </w:rPr>
-        <w:t xml:space="preserve">. Что в дальнейшем будет означать: при </w:t>
-      </w:r>
-      <w:proofErr w:type="spellStart"/>
+        <w:t>положительное</w:t>
+      </w:r>
       <w:r>
         <w:rPr>
           <w:rFonts w:cstheme="minorHAnsi"/>
@@ -4643,9 +4419,17 @@
           <w:szCs w:val="28"/>
           <w:lang w:eastAsia="ko-KR"/>
         </w:rPr>
-        <w:t>true</w:t>
-      </w:r>
-      <w:proofErr w:type="spellEnd"/>
+        <w:t xml:space="preserve">, а при </w:t>
+      </w:r>
+      <w:r>
+        <w:rPr>
+          <w:rFonts w:cstheme="minorHAnsi" w:hint="eastAsia"/>
+          <w:sz w:val="28"/>
+          <w:szCs w:val="28"/>
+          <w:lang w:eastAsia="ko-KR"/>
+        </w:rPr>
+        <w:t>f</w:t>
+      </w:r>
       <w:r>
         <w:rPr>
           <w:rFonts w:cstheme="minorHAnsi"/>
@@ -4653,7 +4437,7 @@
           <w:szCs w:val="28"/>
           <w:lang w:eastAsia="ko-KR"/>
         </w:rPr>
-        <w:t xml:space="preserve"> – </w:t>
+        <w:t xml:space="preserve">alse – </w:t>
       </w:r>
       <w:r>
         <w:rPr>
@@ -4662,7 +4446,7 @@
           <w:szCs w:val="28"/>
           <w:lang w:eastAsia="ko-KR"/>
         </w:rPr>
-        <w:t>положительное</w:t>
+        <w:t>отрицательное</w:t>
       </w:r>
       <w:r>
         <w:rPr>
@@ -4671,9 +4455,89 @@
           <w:szCs w:val="28"/>
           <w:lang w:eastAsia="ko-KR"/>
         </w:rPr>
-        <w:t xml:space="preserve">, а при </w:t>
-      </w:r>
-      <w:proofErr w:type="spellStart"/>
+        <w:t>.</w:t>
+      </w:r>
+    </w:p>
+    <w:p>
+      <w:pPr>
+        <w:ind w:firstLine="709"/>
+        <w:rPr>
+          <w:rFonts w:cstheme="minorHAnsi"/>
+          <w:sz w:val="28"/>
+          <w:szCs w:val="28"/>
+          <w:lang w:eastAsia="ko-KR"/>
+        </w:rPr>
+      </w:pPr>
+      <w:r>
+        <w:rPr>
+          <w:rFonts w:cstheme="minorHAnsi"/>
+          <w:sz w:val="28"/>
+          <w:szCs w:val="28"/>
+          <w:lang w:eastAsia="ko-KR"/>
+        </w:rPr>
+        <w:t>Так же следует добавить константу, которая будет отмечать ограничение разряда числа. В данном случае эта константа будет равна 1 000 000 000, что равно 10</w:t>
+      </w:r>
+      <w:r>
+        <w:rPr>
+          <w:rFonts w:cstheme="minorHAnsi"/>
+          <w:sz w:val="28"/>
+          <w:szCs w:val="28"/>
+          <w:vertAlign w:val="superscript"/>
+          <w:lang w:eastAsia="ko-KR"/>
+        </w:rPr>
+        <w:t>9</w:t>
+      </w:r>
+      <w:r>
+        <w:rPr>
+          <w:rFonts w:cstheme="minorHAnsi"/>
+          <w:sz w:val="28"/>
+          <w:szCs w:val="28"/>
+          <w:lang w:eastAsia="ko-KR"/>
+        </w:rPr>
+        <w:t>.</w:t>
+      </w:r>
+      <w:r>
+        <w:rPr>
+          <w:rFonts w:cstheme="minorHAnsi"/>
+          <w:sz w:val="28"/>
+          <w:szCs w:val="28"/>
+          <w:lang w:eastAsia="ko-KR"/>
+        </w:rPr>
+        <w:t xml:space="preserve"> </w:t>
+      </w:r>
+      <w:r>
+        <w:rPr>
+          <w:rFonts w:cstheme="minorHAnsi"/>
+          <w:sz w:val="28"/>
+          <w:szCs w:val="28"/>
+          <w:highlight w:val="yellow"/>
+          <w:lang w:eastAsia="ko-KR"/>
+        </w:rPr>
+        <w:t>Но так как цель упростить код, то использовать константу для ограничения числа не нужно. (Так как в 1 разряде 1 цифра)</w:t>
+      </w:r>
+      <w:r>
+        <w:rPr>
+          <w:rFonts w:cstheme="minorHAnsi"/>
+          <w:sz w:val="28"/>
+          <w:szCs w:val="28"/>
+          <w:lang w:eastAsia="ko-KR"/>
+        </w:rPr>
+        <w:t xml:space="preserve"> </w:t>
+      </w:r>
+    </w:p>
+    <w:p>
+      <w:pPr>
+        <w:ind w:firstLine="709"/>
+      </w:pPr>
+      <w:r>
+        <w:rPr>
+          <w:rFonts w:cstheme="minorHAnsi"/>
+          <w:sz w:val="28"/>
+          <w:szCs w:val="28"/>
+          <w:lang w:eastAsia="ko-KR"/>
+        </w:rPr>
+        <w:t xml:space="preserve">Все переменные следует отнести к доступу </w:t>
+      </w:r>
       <w:r>
         <w:rPr>
           <w:rFonts w:cstheme="minorHAnsi" w:hint="eastAsia"/>
@@ -4681,7 +4545,7 @@
           <w:szCs w:val="28"/>
           <w:lang w:eastAsia="ko-KR"/>
         </w:rPr>
-        <w:t>f</w:t>
+        <w:t>p</w:t>
       </w:r>
       <w:r>
         <w:rPr>
@@ -4690,9 +4554,8 @@
           <w:szCs w:val="28"/>
           <w:lang w:eastAsia="ko-KR"/>
         </w:rPr>
-        <w:t>alse</w:t>
-      </w:r>
-      <w:proofErr w:type="spellEnd"/>
+        <w:t>rivate, для ограничения доступа вне класса</w:t>
+      </w:r>
       <w:r>
         <w:rPr>
           <w:rFonts w:cstheme="minorHAnsi"/>
@@ -4700,7 +4563,16 @@
           <w:szCs w:val="28"/>
           <w:lang w:eastAsia="ko-KR"/>
         </w:rPr>
-        <w:t xml:space="preserve"> – </w:t>
+        <w:t xml:space="preserve">, так же в доступ </w:t>
+      </w:r>
+      <w:r>
+        <w:rPr>
+          <w:rFonts w:cstheme="minorHAnsi" w:hint="eastAsia"/>
+          <w:sz w:val="28"/>
+          <w:szCs w:val="28"/>
+          <w:lang w:eastAsia="ko-KR"/>
+        </w:rPr>
+        <w:t>p</w:t>
       </w:r>
       <w:r>
         <w:rPr>
@@ -4709,164 +4581,7 @@
           <w:szCs w:val="28"/>
           <w:lang w:eastAsia="ko-KR"/>
         </w:rPr>
-        <w:t>отрицательное</w:t>
-      </w:r>
-      <w:r>
-        <w:rPr>
-          <w:rFonts w:cstheme="minorHAnsi"/>
-          <w:sz w:val="28"/>
-          <w:szCs w:val="28"/>
-          <w:lang w:eastAsia="ko-KR"/>
-        </w:rPr>
-        <w:t>.</w:t>
-      </w:r>
-    </w:p>
-    <w:p>
-      <w:pPr>
-        <w:ind w:firstLine="709"/>
-        <w:rPr>
-          <w:rFonts w:cstheme="minorHAnsi"/>
-          <w:sz w:val="28"/>
-          <w:szCs w:val="28"/>
-          <w:lang w:eastAsia="ko-KR"/>
-        </w:rPr>
-      </w:pPr>
-      <w:r>
-        <w:rPr>
-          <w:rFonts w:cstheme="minorHAnsi"/>
-          <w:sz w:val="28"/>
-          <w:szCs w:val="28"/>
-          <w:lang w:eastAsia="ko-KR"/>
-        </w:rPr>
-        <w:t>Так же следует добавить константу, которая будет отмечать ограничение разряда числа. В данном случае эта константа будет равна 1 000 000 000, что равно 10</w:t>
-      </w:r>
-      <w:r>
-        <w:rPr>
-          <w:rFonts w:cstheme="minorHAnsi"/>
-          <w:sz w:val="28"/>
-          <w:szCs w:val="28"/>
-          <w:vertAlign w:val="superscript"/>
-          <w:lang w:eastAsia="ko-KR"/>
-        </w:rPr>
-        <w:t>9</w:t>
-      </w:r>
-      <w:r>
-        <w:rPr>
-          <w:rFonts w:cstheme="minorHAnsi"/>
-          <w:sz w:val="28"/>
-          <w:szCs w:val="28"/>
-          <w:lang w:eastAsia="ko-KR"/>
-        </w:rPr>
-        <w:t>.</w:t>
-      </w:r>
-      <w:r>
-        <w:rPr>
-          <w:rFonts w:cstheme="minorHAnsi"/>
-          <w:sz w:val="28"/>
-          <w:szCs w:val="28"/>
-          <w:lang w:eastAsia="ko-KR"/>
-        </w:rPr>
-        <w:t xml:space="preserve"> </w:t>
-      </w:r>
-      <w:r>
-        <w:rPr>
-          <w:rFonts w:cstheme="minorHAnsi"/>
-          <w:sz w:val="28"/>
-          <w:szCs w:val="28"/>
-          <w:highlight w:val="yellow"/>
-          <w:lang w:eastAsia="ko-KR"/>
-        </w:rPr>
-        <w:t>Но так как цель упростить код, то использовать константу для ограничения числа не нужно. (Так как в 1 разряде 1 цифра)</w:t>
-      </w:r>
-      <w:r>
-        <w:rPr>
-          <w:rFonts w:cstheme="minorHAnsi"/>
-          <w:sz w:val="28"/>
-          <w:szCs w:val="28"/>
-          <w:lang w:eastAsia="ko-KR"/>
-        </w:rPr>
-        <w:t xml:space="preserve"> </w:t>
-      </w:r>
-    </w:p>
-    <w:p>
-      <w:pPr>
-        <w:ind w:firstLine="709"/>
-      </w:pPr>
-      <w:r>
-        <w:rPr>
-          <w:rFonts w:cstheme="minorHAnsi"/>
-          <w:sz w:val="28"/>
-          <w:szCs w:val="28"/>
-          <w:lang w:eastAsia="ko-KR"/>
-        </w:rPr>
-        <w:t xml:space="preserve">Все переменные следует отнести к доступу </w:t>
-      </w:r>
-      <w:proofErr w:type="spellStart"/>
-      <w:r>
-        <w:rPr>
-          <w:rFonts w:cstheme="minorHAnsi" w:hint="eastAsia"/>
-          <w:sz w:val="28"/>
-          <w:szCs w:val="28"/>
-          <w:lang w:eastAsia="ko-KR"/>
-        </w:rPr>
-        <w:t>p</w:t>
-      </w:r>
-      <w:r>
-        <w:rPr>
-          <w:rFonts w:cstheme="minorHAnsi"/>
-          <w:sz w:val="28"/>
-          <w:szCs w:val="28"/>
-          <w:lang w:eastAsia="ko-KR"/>
-        </w:rPr>
-        <w:t>rivate</w:t>
-      </w:r>
-      <w:proofErr w:type="spellEnd"/>
-      <w:r>
-        <w:rPr>
-          <w:rFonts w:cstheme="minorHAnsi"/>
-          <w:sz w:val="28"/>
-          <w:szCs w:val="28"/>
-          <w:lang w:eastAsia="ko-KR"/>
-        </w:rPr>
-        <w:t>, для ограничения доступа вне класса</w:t>
-      </w:r>
-      <w:r>
-        <w:rPr>
-          <w:rFonts w:cstheme="minorHAnsi"/>
-          <w:sz w:val="28"/>
-          <w:szCs w:val="28"/>
-          <w:lang w:eastAsia="ko-KR"/>
-        </w:rPr>
-        <w:t xml:space="preserve">, так же в доступ </w:t>
-      </w:r>
-      <w:proofErr w:type="spellStart"/>
-      <w:r>
-        <w:rPr>
-          <w:rFonts w:cstheme="minorHAnsi" w:hint="eastAsia"/>
-          <w:sz w:val="28"/>
-          <w:szCs w:val="28"/>
-          <w:lang w:eastAsia="ko-KR"/>
-        </w:rPr>
-        <w:t>p</w:t>
-      </w:r>
-      <w:r>
-        <w:rPr>
-          <w:rFonts w:cstheme="minorHAnsi"/>
-          <w:sz w:val="28"/>
-          <w:szCs w:val="28"/>
-          <w:lang w:eastAsia="ko-KR"/>
-        </w:rPr>
-        <w:t>rivate</w:t>
-      </w:r>
-      <w:proofErr w:type="spellEnd"/>
-      <w:r>
-        <w:rPr>
-          <w:rFonts w:cstheme="minorHAnsi"/>
-          <w:sz w:val="28"/>
-          <w:szCs w:val="28"/>
-          <w:lang w:eastAsia="ko-KR"/>
-        </w:rPr>
-        <w:t xml:space="preserve"> попадают функции, которые пользователь не должен вызывать</w:t>
+        <w:t>rivate попадают функции, которые пользователь не должен вызывать</w:t>
       </w:r>
       <w:r>
         <w:rPr>
@@ -5055,23 +4770,7 @@
           <w:sz w:val="28"/>
           <w:szCs w:val="28"/>
         </w:rPr>
-        <w:t xml:space="preserve"> (</w:t>
-      </w:r>
-      <w:proofErr w:type="spellStart"/>
-      <w:r>
-        <w:rPr>
-          <w:sz w:val="28"/>
-          <w:szCs w:val="28"/>
-        </w:rPr>
-        <w:t>int</w:t>
-      </w:r>
-      <w:proofErr w:type="spellEnd"/>
-      <w:r>
-        <w:rPr>
-          <w:sz w:val="28"/>
-          <w:szCs w:val="28"/>
-        </w:rPr>
-        <w:t>), обратный порядок хранения разрядов. С</w:t>
+        <w:t xml:space="preserve"> (int), обратный порядок хранения разрядов. С</w:t>
       </w:r>
       <w:r>
         <w:rPr>
@@ -5199,6 +4898,7 @@
       </w:pPr>
       <w:r>
         <w:rPr>
+          <w:noProof/>
           <w:sz w:val="28"/>
           <w:szCs w:val="28"/>
         </w:rPr>
@@ -5285,6 +4985,7 @@
       </w:pPr>
       <w:r>
         <w:rPr>
+          <w:noProof/>
           <w:sz w:val="28"/>
           <w:szCs w:val="28"/>
         </w:rPr>
@@ -5394,6 +5095,7 @@
       </w:pPr>
       <w:r>
         <w:rPr>
+          <w:noProof/>
           <w:sz w:val="28"/>
           <w:szCs w:val="28"/>
         </w:rPr>
@@ -5508,6 +5210,7 @@
       </w:pPr>
       <w:r>
         <w:rPr>
+          <w:noProof/>
           <w:sz w:val="28"/>
           <w:szCs w:val="28"/>
         </w:rPr>
@@ -5864,6 +5567,7 @@
       </w:pPr>
       <w:r>
         <w:rPr>
+          <w:noProof/>
           <w:sz w:val="28"/>
           <w:szCs w:val="28"/>
         </w:rPr>
@@ -5951,6 +5655,7 @@
       </w:pPr>
       <w:r>
         <w:rPr>
+          <w:noProof/>
           <w:sz w:val="28"/>
           <w:szCs w:val="28"/>
         </w:rPr>
@@ -6065,6 +5770,7 @@
       </w:pPr>
       <w:r>
         <w:rPr>
+          <w:noProof/>
           <w:sz w:val="28"/>
           <w:szCs w:val="28"/>
         </w:rPr>
@@ -6151,6 +5857,7 @@
       </w:pPr>
       <w:r>
         <w:rPr>
+          <w:noProof/>
           <w:sz w:val="28"/>
           <w:szCs w:val="28"/>
         </w:rPr>
@@ -6328,25 +6035,8 @@
           <w:sz w:val="28"/>
           <w:szCs w:val="28"/>
         </w:rPr>
-        <w:t xml:space="preserve">– алгоритм </w:t>
-      </w:r>
-      <w:proofErr w:type="spellStart"/>
-      <w:r>
-        <w:rPr>
-          <w:sz w:val="28"/>
-          <w:szCs w:val="28"/>
-        </w:rPr>
-        <w:t>Карацубы</w:t>
-      </w:r>
-      <w:proofErr w:type="spellEnd"/>
-      <w:r>
-        <w:rPr>
-          <w:sz w:val="28"/>
-          <w:szCs w:val="28"/>
-        </w:rPr>
-        <w:t xml:space="preserve">. Его сложность </w:t>
-      </w:r>
-      <w:proofErr w:type="gramStart"/>
+        <w:t xml:space="preserve">– алгоритм Карацубы. Его сложность </w:t>
+      </w:r>
       <w:r>
         <w:rPr>
           <w:rFonts w:hint="eastAsia"/>
@@ -6362,16 +6052,7 @@
           <w:szCs w:val="28"/>
           <w:lang w:eastAsia="ko-KR"/>
         </w:rPr>
-        <w:t>(</w:t>
-      </w:r>
-      <w:proofErr w:type="gramEnd"/>
-      <w:r>
-        <w:rPr>
-          <w:sz w:val="28"/>
-          <w:szCs w:val="28"/>
-          <w:lang w:eastAsia="ko-KR"/>
-        </w:rPr>
-        <w:t>N</w:t>
+        <w:t>(N</w:t>
       </w:r>
       <w:r>
         <w:rPr>
@@ -6388,25 +6069,7 @@
           <w:szCs w:val="28"/>
           <w:lang w:eastAsia="ko-KR"/>
         </w:rPr>
-        <w:t xml:space="preserve">). Что превосходит обычное умножение в </w:t>
-      </w:r>
-      <w:proofErr w:type="spellStart"/>
-      <w:r>
-        <w:rPr>
-          <w:sz w:val="28"/>
-          <w:szCs w:val="28"/>
-          <w:lang w:eastAsia="ko-KR"/>
-        </w:rPr>
-        <w:t>стобик</w:t>
-      </w:r>
-      <w:proofErr w:type="spellEnd"/>
-      <w:r>
-        <w:rPr>
-          <w:sz w:val="28"/>
-          <w:szCs w:val="28"/>
-          <w:lang w:eastAsia="ko-KR"/>
-        </w:rPr>
-        <w:t xml:space="preserve"> (</w:t>
+        <w:t>). Что превосходит обычное умножение в стобик (</w:t>
       </w:r>
       <w:r>
         <w:rPr>
@@ -6448,154 +6111,141 @@
           <w:szCs w:val="28"/>
           <w:lang w:eastAsia="ko-KR"/>
         </w:rPr>
-        <w:t xml:space="preserve"> Алгоритм </w:t>
-      </w:r>
-      <w:proofErr w:type="spellStart"/>
-      <w:r>
-        <w:rPr>
-          <w:sz w:val="28"/>
-          <w:szCs w:val="28"/>
-          <w:lang w:eastAsia="ko-KR"/>
-        </w:rPr>
-        <w:t>Карацубы</w:t>
-      </w:r>
-      <w:proofErr w:type="spellEnd"/>
-      <w:r>
-        <w:rPr>
-          <w:sz w:val="28"/>
-          <w:szCs w:val="28"/>
-          <w:lang w:eastAsia="ko-KR"/>
-        </w:rPr>
-        <w:t xml:space="preserve"> основан на парадигме «разделяй и властвуй».</w:t>
+        <w:t xml:space="preserve"> Алгоритм Карацубы основан на парадигме «разделяй и властвуй».</w:t>
       </w:r>
     </w:p>
     <w:p>
       <w:pPr>
         <w:ind w:firstLine="567"/>
         <w:rPr>
+          <w:sz w:val="28"/>
+          <w:szCs w:val="28"/>
+          <w:lang w:eastAsia="ko-KR"/>
+        </w:rPr>
+      </w:pPr>
+      <w:r>
+        <w:rPr>
+          <w:sz w:val="28"/>
+          <w:szCs w:val="28"/>
+          <w:lang w:eastAsia="ko-KR"/>
+        </w:rPr>
+        <w:t>Вначале нужно проверить длину входящ</w:t>
+      </w:r>
+      <w:r>
+        <w:rPr>
+          <w:sz w:val="28"/>
+          <w:szCs w:val="28"/>
+          <w:lang w:eastAsia="ko-KR"/>
+        </w:rPr>
+        <w:t>их</w:t>
+      </w:r>
+      <w:r>
+        <w:rPr>
+          <w:sz w:val="28"/>
+          <w:szCs w:val="28"/>
+          <w:lang w:eastAsia="ko-KR"/>
+        </w:rPr>
+        <w:t xml:space="preserve"> чис</w:t>
+      </w:r>
+      <w:r>
+        <w:rPr>
+          <w:sz w:val="28"/>
+          <w:szCs w:val="28"/>
+          <w:lang w:eastAsia="ko-KR"/>
+        </w:rPr>
+        <w:t>ел</w:t>
+      </w:r>
+      <w:r>
+        <w:rPr>
+          <w:sz w:val="28"/>
+          <w:szCs w:val="28"/>
+          <w:lang w:eastAsia="ko-KR"/>
+        </w:rPr>
+        <w:t>, если он</w:t>
+      </w:r>
+      <w:r>
+        <w:rPr>
+          <w:sz w:val="28"/>
+          <w:szCs w:val="28"/>
+          <w:lang w:eastAsia="ko-KR"/>
+        </w:rPr>
+        <w:t>и</w:t>
+      </w:r>
+      <w:r>
+        <w:rPr>
+          <w:sz w:val="28"/>
+          <w:szCs w:val="28"/>
+          <w:lang w:eastAsia="ko-KR"/>
+        </w:rPr>
+        <w:t xml:space="preserve"> меньше</w:t>
+      </w:r>
+      <w:r>
+        <w:rPr>
+          <w:sz w:val="28"/>
+          <w:szCs w:val="28"/>
+          <w:lang w:eastAsia="ko-KR"/>
+        </w:rPr>
+        <w:t xml:space="preserve"> 10</w:t>
+      </w:r>
+      <w:r>
+        <w:rPr>
+          <w:sz w:val="28"/>
+          <w:szCs w:val="28"/>
+          <w:lang w:eastAsia="ko-KR"/>
+        </w:rPr>
+        <w:t xml:space="preserve"> (оптимальный вариант длинны для разделения метода карацубы и обычного умножени), то </w:t>
+      </w:r>
+      <w:r>
+        <w:rPr>
+          <w:sz w:val="28"/>
+          <w:szCs w:val="28"/>
+          <w:lang w:eastAsia="ko-KR"/>
+        </w:rPr>
+        <w:t xml:space="preserve">преобразуем числа к типу данных </w:t>
+      </w:r>
+      <w:r>
+        <w:rPr>
           <w:rFonts w:hint="eastAsia"/>
           <w:sz w:val="28"/>
           <w:szCs w:val="28"/>
           <w:lang w:eastAsia="ko-KR"/>
         </w:rPr>
-      </w:pPr>
-      <w:r>
-        <w:rPr>
-          <w:sz w:val="28"/>
-          <w:szCs w:val="28"/>
-          <w:lang w:eastAsia="ko-KR"/>
-        </w:rPr>
-        <w:t>Вначале нужно проверить длину входящ</w:t>
-      </w:r>
-      <w:r>
-        <w:rPr>
-          <w:sz w:val="28"/>
-          <w:szCs w:val="28"/>
-          <w:lang w:eastAsia="ko-KR"/>
-        </w:rPr>
-        <w:t>их</w:t>
-      </w:r>
-      <w:r>
-        <w:rPr>
-          <w:sz w:val="28"/>
-          <w:szCs w:val="28"/>
-          <w:lang w:eastAsia="ko-KR"/>
-        </w:rPr>
-        <w:t xml:space="preserve"> чис</w:t>
-      </w:r>
-      <w:r>
-        <w:rPr>
-          <w:sz w:val="28"/>
-          <w:szCs w:val="28"/>
-          <w:lang w:eastAsia="ko-KR"/>
-        </w:rPr>
-        <w:t>ел</w:t>
-      </w:r>
-      <w:r>
-        <w:rPr>
-          <w:sz w:val="28"/>
-          <w:szCs w:val="28"/>
-          <w:lang w:eastAsia="ko-KR"/>
-        </w:rPr>
-        <w:t>, если он</w:t>
-      </w:r>
-      <w:r>
-        <w:rPr>
-          <w:sz w:val="28"/>
-          <w:szCs w:val="28"/>
-          <w:lang w:eastAsia="ko-KR"/>
-        </w:rPr>
-        <w:t>и</w:t>
-      </w:r>
-      <w:r>
-        <w:rPr>
-          <w:sz w:val="28"/>
-          <w:szCs w:val="28"/>
-          <w:lang w:eastAsia="ko-KR"/>
-        </w:rPr>
-        <w:t xml:space="preserve"> меньше</w:t>
-      </w:r>
-      <w:r>
-        <w:rPr>
-          <w:sz w:val="28"/>
-          <w:szCs w:val="28"/>
-          <w:lang w:eastAsia="ko-KR"/>
-        </w:rPr>
-        <w:t xml:space="preserve"> 10</w:t>
-      </w:r>
-      <w:r>
-        <w:rPr>
-          <w:sz w:val="28"/>
-          <w:szCs w:val="28"/>
-          <w:lang w:eastAsia="ko-KR"/>
-        </w:rPr>
-        <w:t xml:space="preserve"> (оптимальный вариант длинны для разделения метода </w:t>
-      </w:r>
-      <w:proofErr w:type="spellStart"/>
-      <w:r>
-        <w:rPr>
-          <w:sz w:val="28"/>
-          <w:szCs w:val="28"/>
-          <w:lang w:eastAsia="ko-KR"/>
-        </w:rPr>
-        <w:t>карацубы</w:t>
-      </w:r>
-      <w:proofErr w:type="spellEnd"/>
-      <w:r>
-        <w:rPr>
-          <w:sz w:val="28"/>
-          <w:szCs w:val="28"/>
-          <w:lang w:eastAsia="ko-KR"/>
-        </w:rPr>
-        <w:t xml:space="preserve"> и обычного </w:t>
-      </w:r>
-      <w:proofErr w:type="spellStart"/>
-      <w:r>
-        <w:rPr>
-          <w:sz w:val="28"/>
-          <w:szCs w:val="28"/>
-          <w:lang w:eastAsia="ko-KR"/>
-        </w:rPr>
-        <w:t>умножени</w:t>
-      </w:r>
-      <w:proofErr w:type="spellEnd"/>
-      <w:r>
-        <w:rPr>
-          <w:sz w:val="28"/>
-          <w:szCs w:val="28"/>
-          <w:lang w:eastAsia="ko-KR"/>
-        </w:rPr>
-        <w:t xml:space="preserve">), то </w:t>
-      </w:r>
-      <w:r>
-        <w:rPr>
-          <w:sz w:val="28"/>
-          <w:szCs w:val="28"/>
-          <w:lang w:eastAsia="ko-KR"/>
-        </w:rPr>
-        <w:t xml:space="preserve">преобразуем числа к типу данных </w:t>
-      </w:r>
-      <w:proofErr w:type="spellStart"/>
+        <w:t>l</w:t>
+      </w:r>
+      <w:r>
+        <w:rPr>
+          <w:sz w:val="28"/>
+          <w:szCs w:val="28"/>
+          <w:lang w:eastAsia="ko-KR"/>
+        </w:rPr>
+        <w:t>onglong и производим обычное умножение. В ином случае – используем алгоритм Карацубы.</w:t>
+      </w:r>
+    </w:p>
+    <w:p>
+      <w:pPr>
+        <w:ind w:firstLine="567"/>
+        <w:rPr>
+          <w:sz w:val="28"/>
+          <w:szCs w:val="28"/>
+          <w:lang w:eastAsia="ko-KR"/>
+        </w:rPr>
+      </w:pPr>
+      <w:r>
+        <w:rPr>
+          <w:sz w:val="28"/>
+          <w:szCs w:val="28"/>
+          <w:lang w:eastAsia="ko-KR"/>
+        </w:rPr>
+        <w:t xml:space="preserve">Дальше разделяем числа на половину длины наибольшего. </w:t>
+      </w:r>
+      <w:r>
+        <w:rPr>
+          <w:sz w:val="28"/>
+          <w:szCs w:val="28"/>
+          <w:lang w:eastAsia="ko-KR"/>
+        </w:rPr>
+        <w:t>Рекурсивно перемножаем соответствующие части чисел в отдельные переменные (</w:t>
+      </w:r>
       <w:r>
         <w:rPr>
           <w:rFonts w:hint="eastAsia"/>
@@ -6603,42 +6253,15 @@
           <w:szCs w:val="28"/>
           <w:lang w:eastAsia="ko-KR"/>
         </w:rPr>
-        <w:t>l</w:t>
-      </w:r>
-      <w:r>
-        <w:rPr>
-          <w:sz w:val="28"/>
-          <w:szCs w:val="28"/>
-          <w:lang w:eastAsia="ko-KR"/>
-        </w:rPr>
-        <w:t>onglong</w:t>
-      </w:r>
-      <w:proofErr w:type="spellEnd"/>
-      <w:r>
-        <w:rPr>
-          <w:sz w:val="28"/>
-          <w:szCs w:val="28"/>
-          <w:lang w:eastAsia="ko-KR"/>
-        </w:rPr>
-        <w:t xml:space="preserve"> и производим обычное умножение. В ином случае – используем алгоритм </w:t>
-      </w:r>
-      <w:proofErr w:type="spellStart"/>
-      <w:r>
-        <w:rPr>
-          <w:sz w:val="28"/>
-          <w:szCs w:val="28"/>
-          <w:lang w:eastAsia="ko-KR"/>
-        </w:rPr>
-        <w:t>Карацубы</w:t>
-      </w:r>
-      <w:proofErr w:type="spellEnd"/>
-      <w:r>
-        <w:rPr>
-          <w:sz w:val="28"/>
-          <w:szCs w:val="28"/>
-          <w:lang w:eastAsia="ko-KR"/>
-        </w:rPr>
-        <w:t>.</w:t>
+        <w:t>X</w:t>
+      </w:r>
+      <w:r>
+        <w:rPr>
+          <w:sz w:val="28"/>
+          <w:szCs w:val="28"/>
+          <w:lang w:eastAsia="ko-KR"/>
+        </w:rPr>
+        <w:t>, Y). Также перемножаем суммы соответствующих частей в отдельную переменную (S).</w:t>
       </w:r>
     </w:p>
     <w:p>
@@ -6656,57 +6279,13 @@
           <w:szCs w:val="28"/>
           <w:lang w:eastAsia="ko-KR"/>
         </w:rPr>
-        <w:t xml:space="preserve">Дальше разделяем числа на половину длины наибольшего. </w:t>
-      </w:r>
-      <w:r>
-        <w:rPr>
-          <w:sz w:val="28"/>
-          <w:szCs w:val="28"/>
-          <w:lang w:eastAsia="ko-KR"/>
-        </w:rPr>
-        <w:t>Рекурсивно перемножаем соответствующие части чисел в отдельные переменные (</w:t>
-      </w:r>
-      <w:r>
-        <w:rPr>
-          <w:rFonts w:hint="eastAsia"/>
-          <w:sz w:val="28"/>
-          <w:szCs w:val="28"/>
-          <w:lang w:eastAsia="ko-KR"/>
-        </w:rPr>
-        <w:t>X</w:t>
-      </w:r>
-      <w:r>
-        <w:rPr>
-          <w:sz w:val="28"/>
-          <w:szCs w:val="28"/>
-          <w:lang w:eastAsia="ko-KR"/>
-        </w:rPr>
-        <w:t>, Y). Также перемножаем суммы соответствующих частей в отдельную переменную (S).</w:t>
+        <w:t>Далее создаем 3 переменные, в которые будут добавляться нули в зависимости от их разделения по разрядам. (Максимум нулей, половина нулей, ноль нулей).</w:t>
       </w:r>
     </w:p>
     <w:p>
       <w:pPr>
         <w:ind w:firstLine="567"/>
         <w:rPr>
-          <w:sz w:val="28"/>
-          <w:szCs w:val="28"/>
-          <w:lang w:eastAsia="ko-KR"/>
-        </w:rPr>
-      </w:pPr>
-      <w:r>
-        <w:rPr>
-          <w:sz w:val="28"/>
-          <w:szCs w:val="28"/>
-          <w:lang w:eastAsia="ko-KR"/>
-        </w:rPr>
-        <w:t>Далее создаем 3 переменные, в которые будут добавляться нули в зависимости от их разделения по разрядам. (Максимум нулей, половина нулей, ноль нулей).</w:t>
-      </w:r>
-    </w:p>
-    <w:p>
-      <w:pPr>
-        <w:ind w:firstLine="567"/>
-        <w:rPr>
-          <w:rFonts w:hint="eastAsia"/>
           <w:sz w:val="28"/>
           <w:szCs w:val="28"/>
           <w:lang w:eastAsia="ko-KR"/>
@@ -6758,43 +6337,8 @@
           <w:sz w:val="28"/>
           <w:szCs w:val="28"/>
         </w:rPr>
-        <w:t xml:space="preserve">Производится в отдельной функции, которая возвращает </w:t>
-      </w:r>
-      <w:proofErr w:type="spellStart"/>
-      <w:proofErr w:type="gramStart"/>
-      <w:r>
-        <w:rPr>
-          <w:sz w:val="28"/>
-          <w:szCs w:val="28"/>
-        </w:rPr>
-        <w:t>pair</w:t>
-      </w:r>
-      <w:proofErr w:type="spellEnd"/>
-      <w:r>
-        <w:rPr>
-          <w:sz w:val="28"/>
-          <w:szCs w:val="28"/>
-        </w:rPr>
-        <w:t>&lt;</w:t>
-      </w:r>
-      <w:proofErr w:type="spellStart"/>
-      <w:proofErr w:type="gramEnd"/>
-      <w:r>
-        <w:rPr>
-          <w:sz w:val="28"/>
-          <w:szCs w:val="28"/>
-        </w:rPr>
-        <w:t>BigInt,BigInt</w:t>
-      </w:r>
-      <w:proofErr w:type="spellEnd"/>
-      <w:r>
-        <w:rPr>
-          <w:sz w:val="28"/>
-          <w:szCs w:val="28"/>
-        </w:rPr>
-        <w:t xml:space="preserve">&gt;, где </w:t>
-      </w:r>
-      <w:proofErr w:type="spellStart"/>
+        <w:t xml:space="preserve">Производится в отдельной функции, которая возвращает pair&lt;BigInt,BigInt&gt;, где </w:t>
+      </w:r>
       <w:r>
         <w:rPr>
           <w:rFonts w:hint="eastAsia"/>
@@ -6810,18 +6354,8 @@
           <w:szCs w:val="28"/>
           <w:lang w:eastAsia="ko-KR"/>
         </w:rPr>
-        <w:t>irst</w:t>
-      </w:r>
-      <w:proofErr w:type="spellEnd"/>
-      <w:r>
-        <w:rPr>
-          <w:sz w:val="28"/>
-          <w:szCs w:val="28"/>
-          <w:lang w:eastAsia="ko-KR"/>
-        </w:rPr>
-        <w:t xml:space="preserve"> – результат целочисленного деления, а </w:t>
-      </w:r>
-      <w:proofErr w:type="spellStart"/>
+        <w:t xml:space="preserve">irst – результат целочисленного деления, а </w:t>
+      </w:r>
       <w:r>
         <w:rPr>
           <w:rFonts w:hint="eastAsia"/>
@@ -6837,16 +6371,7 @@
           <w:szCs w:val="28"/>
           <w:lang w:eastAsia="ko-KR"/>
         </w:rPr>
-        <w:t>econd</w:t>
-      </w:r>
-      <w:proofErr w:type="spellEnd"/>
-      <w:r>
-        <w:rPr>
-          <w:sz w:val="28"/>
-          <w:szCs w:val="28"/>
-          <w:lang w:eastAsia="ko-KR"/>
-        </w:rPr>
-        <w:t xml:space="preserve"> – остаток от деления.</w:t>
+        <w:t>econd – остаток от деления.</w:t>
       </w:r>
     </w:p>
     <w:p>
@@ -6866,7 +6391,6 @@
         </w:rPr>
         <w:t xml:space="preserve">Сразу производит деление чисел, которые возможно преобразовать в </w:t>
       </w:r>
-      <w:proofErr w:type="spellStart"/>
       <w:r>
         <w:rPr>
           <w:rFonts w:hint="eastAsia"/>
@@ -6882,16 +6406,7 @@
           <w:szCs w:val="28"/>
           <w:lang w:eastAsia="ko-KR"/>
         </w:rPr>
-        <w:t>onglong</w:t>
-      </w:r>
-      <w:proofErr w:type="spellEnd"/>
-      <w:r>
-        <w:rPr>
-          <w:sz w:val="28"/>
-          <w:szCs w:val="28"/>
-          <w:lang w:eastAsia="ko-KR"/>
-        </w:rPr>
-        <w:t xml:space="preserve"> с помощью встроенного деления в ЯП.</w:t>
+        <w:t>onglong с помощью встроенного деления в ЯП.</w:t>
       </w:r>
     </w:p>
     <w:p>
@@ -6911,7 +6426,6 @@
         </w:rPr>
         <w:t xml:space="preserve">Если не получилось преобразовать в </w:t>
       </w:r>
-      <w:proofErr w:type="spellStart"/>
       <w:r>
         <w:rPr>
           <w:rFonts w:hint="eastAsia"/>
@@ -6927,18 +6441,8 @@
           <w:szCs w:val="28"/>
           <w:lang w:eastAsia="ko-KR"/>
         </w:rPr>
-        <w:t>onglong</w:t>
-      </w:r>
-      <w:proofErr w:type="spellEnd"/>
-      <w:r>
-        <w:rPr>
-          <w:sz w:val="28"/>
-          <w:szCs w:val="28"/>
-          <w:lang w:eastAsia="ko-KR"/>
-        </w:rPr>
-        <w:t xml:space="preserve">, то создает 2 переменные типа </w:t>
-      </w:r>
-      <w:proofErr w:type="spellStart"/>
+        <w:t xml:space="preserve">onglong, то создает 2 переменные типа </w:t>
+      </w:r>
       <w:r>
         <w:rPr>
           <w:rFonts w:hint="eastAsia"/>
@@ -6954,18 +6458,8 @@
           <w:szCs w:val="28"/>
           <w:lang w:eastAsia="ko-KR"/>
         </w:rPr>
-        <w:t>igInt</w:t>
-      </w:r>
-      <w:proofErr w:type="spellEnd"/>
-      <w:r>
-        <w:rPr>
-          <w:sz w:val="28"/>
-          <w:szCs w:val="28"/>
-          <w:lang w:eastAsia="ko-KR"/>
-        </w:rPr>
-        <w:t xml:space="preserve"> – </w:t>
-      </w:r>
-      <w:proofErr w:type="spellStart"/>
+        <w:t xml:space="preserve">igInt – </w:t>
+      </w:r>
       <w:r>
         <w:rPr>
           <w:rFonts w:hint="eastAsia"/>
@@ -6981,18 +6475,8 @@
           <w:szCs w:val="28"/>
           <w:lang w:eastAsia="ko-KR"/>
         </w:rPr>
-        <w:t>od</w:t>
-      </w:r>
-      <w:proofErr w:type="spellEnd"/>
-      <w:r>
-        <w:rPr>
-          <w:sz w:val="28"/>
-          <w:szCs w:val="28"/>
-          <w:lang w:eastAsia="ko-KR"/>
-        </w:rPr>
-        <w:t xml:space="preserve"> и </w:t>
-      </w:r>
-      <w:proofErr w:type="spellStart"/>
+        <w:t xml:space="preserve">od и </w:t>
+      </w:r>
       <w:r>
         <w:rPr>
           <w:rFonts w:hint="eastAsia"/>
@@ -7008,34 +6492,7 @@
           <w:szCs w:val="28"/>
           <w:lang w:eastAsia="ko-KR"/>
         </w:rPr>
-        <w:t>iv</w:t>
-      </w:r>
-      <w:proofErr w:type="spellEnd"/>
-      <w:r>
-        <w:rPr>
-          <w:sz w:val="28"/>
-          <w:szCs w:val="28"/>
-          <w:lang w:eastAsia="ko-KR"/>
-        </w:rPr>
-        <w:t xml:space="preserve">, остаток от деления и результат деления соответственно, где </w:t>
-      </w:r>
-      <w:proofErr w:type="spellStart"/>
-      <w:r>
-        <w:rPr>
-          <w:sz w:val="28"/>
-          <w:szCs w:val="28"/>
-          <w:lang w:eastAsia="ko-KR"/>
-        </w:rPr>
-        <w:t>mod</w:t>
-      </w:r>
-      <w:proofErr w:type="spellEnd"/>
-      <w:r>
-        <w:rPr>
-          <w:sz w:val="28"/>
-          <w:szCs w:val="28"/>
-          <w:lang w:eastAsia="ko-KR"/>
-        </w:rPr>
-        <w:t xml:space="preserve"> изначально равен делимому. Так же создает абсолютное значение делителя (без знака).</w:t>
+        <w:t>iv, остаток от деления и результат деления соответственно, где mod изначально равен делимому. Так же создает абсолютное значение делителя (без знака).</w:t>
       </w:r>
     </w:p>
     <w:p>
@@ -7063,7 +6520,6 @@
         </w:rPr>
         <w:t xml:space="preserve">вычитание из переменной </w:t>
       </w:r>
-      <w:proofErr w:type="spellStart"/>
       <w:r>
         <w:rPr>
           <w:rFonts w:hint="eastAsia"/>
@@ -7079,18 +6535,8 @@
           <w:szCs w:val="28"/>
           <w:lang w:eastAsia="ko-KR"/>
         </w:rPr>
-        <w:t>od</w:t>
-      </w:r>
-      <w:proofErr w:type="spellEnd"/>
-      <w:r>
-        <w:rPr>
-          <w:sz w:val="28"/>
-          <w:szCs w:val="28"/>
-          <w:lang w:eastAsia="ko-KR"/>
-        </w:rPr>
-        <w:t xml:space="preserve">, до тех пор, пока </w:t>
-      </w:r>
-      <w:proofErr w:type="spellStart"/>
+        <w:t xml:space="preserve">od, до тех пор, пока </w:t>
+      </w:r>
       <w:r>
         <w:rPr>
           <w:rFonts w:hint="eastAsia"/>
@@ -7106,18 +6552,8 @@
           <w:szCs w:val="28"/>
           <w:lang w:eastAsia="ko-KR"/>
         </w:rPr>
-        <w:t>od</w:t>
-      </w:r>
-      <w:proofErr w:type="spellEnd"/>
-      <w:r>
-        <w:rPr>
-          <w:sz w:val="28"/>
-          <w:szCs w:val="28"/>
-          <w:lang w:eastAsia="ko-KR"/>
-        </w:rPr>
-        <w:t xml:space="preserve"> больше делителя. При каждом вычитании из </w:t>
-      </w:r>
-      <w:proofErr w:type="spellStart"/>
+        <w:t xml:space="preserve">od больше делителя. При каждом вычитании из </w:t>
+      </w:r>
       <w:r>
         <w:rPr>
           <w:rFonts w:hint="eastAsia"/>
@@ -7133,34 +6569,7 @@
           <w:szCs w:val="28"/>
           <w:lang w:eastAsia="ko-KR"/>
         </w:rPr>
-        <w:t>od</w:t>
-      </w:r>
-      <w:proofErr w:type="spellEnd"/>
-      <w:r>
-        <w:rPr>
-          <w:sz w:val="28"/>
-          <w:szCs w:val="28"/>
-          <w:lang w:eastAsia="ko-KR"/>
-        </w:rPr>
-        <w:t xml:space="preserve"> прибавляет к переменной </w:t>
-      </w:r>
-      <w:proofErr w:type="spellStart"/>
-      <w:r>
-        <w:rPr>
-          <w:sz w:val="28"/>
-          <w:szCs w:val="28"/>
-          <w:lang w:eastAsia="ko-KR"/>
-        </w:rPr>
-        <w:t>div</w:t>
-      </w:r>
-      <w:proofErr w:type="spellEnd"/>
-      <w:r>
-        <w:rPr>
-          <w:sz w:val="28"/>
-          <w:szCs w:val="28"/>
-          <w:lang w:eastAsia="ko-KR"/>
-        </w:rPr>
-        <w:t xml:space="preserve"> значение, к которому добавили такое же количество нулей, что и в делитель. И повторяет цикл.</w:t>
+        <w:t>od прибавляет к переменной div значение, к которому добавили такое же количество нулей, что и в делитель. И повторяет цикл.</w:t>
       </w:r>
     </w:p>
     <w:p>
@@ -7471,7 +6880,6 @@
         </w:rPr>
         <w:t xml:space="preserve">Функция преобразования в строку: использует библиотеку </w:t>
       </w:r>
-      <w:proofErr w:type="spellStart"/>
       <w:r>
         <w:rPr>
           <w:rFonts w:hint="eastAsia"/>
@@ -7487,16 +6895,7 @@
           <w:szCs w:val="28"/>
           <w:lang w:eastAsia="ko-KR"/>
         </w:rPr>
-        <w:t>tringstream</w:t>
-      </w:r>
-      <w:proofErr w:type="spellEnd"/>
-      <w:r>
-        <w:rPr>
-          <w:sz w:val="28"/>
-          <w:szCs w:val="28"/>
-          <w:lang w:eastAsia="ko-KR"/>
-        </w:rPr>
-        <w:t xml:space="preserve"> для создания строки в потоке.</w:t>
+        <w:t>tringstream для создания строки в потоке.</w:t>
       </w:r>
     </w:p>
     <w:p>
@@ -7567,7 +6966,6 @@
         <w:lastRenderedPageBreak/>
         <w:t xml:space="preserve">Проверка на вместимость в </w:t>
       </w:r>
-      <w:proofErr w:type="spellStart"/>
       <w:r>
         <w:rPr>
           <w:rFonts w:hint="eastAsia"/>
@@ -7583,18 +6981,8 @@
           <w:szCs w:val="28"/>
           <w:lang w:eastAsia="ko-KR"/>
         </w:rPr>
-        <w:t>onglong</w:t>
-      </w:r>
-      <w:proofErr w:type="spellEnd"/>
-      <w:r>
-        <w:rPr>
-          <w:sz w:val="28"/>
-          <w:szCs w:val="28"/>
-          <w:lang w:eastAsia="ko-KR"/>
-        </w:rPr>
-        <w:t xml:space="preserve">: проверяет поместится ли число в тип данных </w:t>
-      </w:r>
-      <w:proofErr w:type="spellStart"/>
+        <w:t xml:space="preserve">onglong: проверяет поместится ли число в тип данных </w:t>
+      </w:r>
       <w:r>
         <w:rPr>
           <w:rFonts w:hint="eastAsia"/>
@@ -7610,16 +6998,7 @@
           <w:szCs w:val="28"/>
           <w:lang w:eastAsia="ko-KR"/>
         </w:rPr>
-        <w:t>onglong</w:t>
-      </w:r>
-      <w:proofErr w:type="spellEnd"/>
-      <w:r>
-        <w:rPr>
-          <w:sz w:val="28"/>
-          <w:szCs w:val="28"/>
-          <w:lang w:eastAsia="ko-KR"/>
-        </w:rPr>
-        <w:t>.</w:t>
+        <w:t>onglong.</w:t>
       </w:r>
     </w:p>
     <w:p>
@@ -7638,7 +7017,6 @@
         </w:rPr>
         <w:t xml:space="preserve">Преобразования в </w:t>
       </w:r>
-      <w:proofErr w:type="spellStart"/>
       <w:r>
         <w:rPr>
           <w:rFonts w:hint="eastAsia"/>
@@ -7654,36 +7032,25 @@
           <w:szCs w:val="28"/>
           <w:lang w:eastAsia="ko-KR"/>
         </w:rPr>
+        <w:t xml:space="preserve">onglong: преобразует длинное число в </w:t>
+      </w:r>
+      <w:r>
+        <w:rPr>
+          <w:rFonts w:hint="eastAsia"/>
+          <w:sz w:val="28"/>
+          <w:szCs w:val="28"/>
+          <w:lang w:eastAsia="ko-KR"/>
+        </w:rPr>
+        <w:t>l</w:t>
+      </w:r>
+      <w:r>
+        <w:rPr>
+          <w:sz w:val="28"/>
+          <w:szCs w:val="28"/>
+          <w:lang w:eastAsia="ko-KR"/>
+        </w:rPr>
         <w:t>onglong</w:t>
       </w:r>
-      <w:proofErr w:type="spellEnd"/>
-      <w:r>
-        <w:rPr>
-          <w:sz w:val="28"/>
-          <w:szCs w:val="28"/>
-          <w:lang w:eastAsia="ko-KR"/>
-        </w:rPr>
-        <w:t xml:space="preserve">: преобразует длинное число в </w:t>
-      </w:r>
-      <w:proofErr w:type="spellStart"/>
-      <w:r>
-        <w:rPr>
-          <w:rFonts w:hint="eastAsia"/>
-          <w:sz w:val="28"/>
-          <w:szCs w:val="28"/>
-          <w:lang w:eastAsia="ko-KR"/>
-        </w:rPr>
-        <w:t>l</w:t>
-      </w:r>
-      <w:r>
-        <w:rPr>
-          <w:sz w:val="28"/>
-          <w:szCs w:val="28"/>
-          <w:lang w:eastAsia="ko-KR"/>
-        </w:rPr>
-        <w:t>onglong</w:t>
-      </w:r>
-      <w:proofErr w:type="spellEnd"/>
     </w:p>
     <w:p>
       <w:pPr>
@@ -7718,7 +7085,6 @@
         </w:rPr>
         <w:t xml:space="preserve">Является четным или нечетным: возвращает </w:t>
       </w:r>
-      <w:proofErr w:type="spellStart"/>
       <w:r>
         <w:rPr>
           <w:rFonts w:hint="eastAsia"/>
@@ -7734,18 +7100,8 @@
           <w:szCs w:val="28"/>
           <w:lang w:eastAsia="ko-KR"/>
         </w:rPr>
-        <w:t>rue</w:t>
-      </w:r>
-      <w:proofErr w:type="spellEnd"/>
-      <w:r>
-        <w:rPr>
-          <w:sz w:val="28"/>
-          <w:szCs w:val="28"/>
-          <w:lang w:eastAsia="ko-KR"/>
-        </w:rPr>
-        <w:t xml:space="preserve"> или </w:t>
-      </w:r>
-      <w:proofErr w:type="spellStart"/>
+        <w:t xml:space="preserve">rue или </w:t>
+      </w:r>
       <w:r>
         <w:rPr>
           <w:rFonts w:hint="eastAsia"/>
@@ -7761,16 +7117,7 @@
           <w:szCs w:val="28"/>
           <w:lang w:eastAsia="ko-KR"/>
         </w:rPr>
-        <w:t>alse</w:t>
-      </w:r>
-      <w:proofErr w:type="spellEnd"/>
-      <w:r>
-        <w:rPr>
-          <w:sz w:val="28"/>
-          <w:szCs w:val="28"/>
-          <w:lang w:eastAsia="ko-KR"/>
-        </w:rPr>
-        <w:t xml:space="preserve"> в зависимости от числа и выбранной функции.</w:t>
+        <w:t>alse в зависимости от числа и выбранной функции.</w:t>
       </w:r>
     </w:p>
     <w:p>
@@ -7789,7 +7136,6 @@
         </w:rPr>
         <w:t xml:space="preserve">Проверка числа на 0 и на 1: возвращает </w:t>
       </w:r>
-      <w:proofErr w:type="spellStart"/>
       <w:r>
         <w:rPr>
           <w:rFonts w:hint="eastAsia"/>
@@ -7805,18 +7151,8 @@
           <w:szCs w:val="28"/>
           <w:lang w:eastAsia="ko-KR"/>
         </w:rPr>
-        <w:t>rue</w:t>
-      </w:r>
-      <w:proofErr w:type="spellEnd"/>
-      <w:r>
-        <w:rPr>
-          <w:sz w:val="28"/>
-          <w:szCs w:val="28"/>
-          <w:lang w:eastAsia="ko-KR"/>
-        </w:rPr>
-        <w:t xml:space="preserve"> или </w:t>
-      </w:r>
-      <w:proofErr w:type="spellStart"/>
+        <w:t xml:space="preserve">rue или </w:t>
+      </w:r>
       <w:r>
         <w:rPr>
           <w:rFonts w:hint="eastAsia"/>
@@ -7832,16 +7168,7 @@
           <w:szCs w:val="28"/>
           <w:lang w:eastAsia="ko-KR"/>
         </w:rPr>
-        <w:t>alse</w:t>
-      </w:r>
-      <w:proofErr w:type="spellEnd"/>
-      <w:r>
-        <w:rPr>
-          <w:sz w:val="28"/>
-          <w:szCs w:val="28"/>
-          <w:lang w:eastAsia="ko-KR"/>
-        </w:rPr>
-        <w:t>.</w:t>
+        <w:t>alse.</w:t>
       </w:r>
     </w:p>
     <w:p>
@@ -7860,7 +7187,6 @@
         </w:rPr>
         <w:t xml:space="preserve">Проверка на положительное значение: возвращает </w:t>
       </w:r>
-      <w:proofErr w:type="spellStart"/>
       <w:r>
         <w:rPr>
           <w:rFonts w:hint="eastAsia"/>
@@ -7876,16 +7202,7 @@
           <w:szCs w:val="28"/>
           <w:lang w:eastAsia="ko-KR"/>
         </w:rPr>
-        <w:t>rue</w:t>
-      </w:r>
-      <w:proofErr w:type="spellEnd"/>
-      <w:r>
-        <w:rPr>
-          <w:sz w:val="28"/>
-          <w:szCs w:val="28"/>
-          <w:lang w:eastAsia="ko-KR"/>
-        </w:rPr>
-        <w:t xml:space="preserve"> соответственно.</w:t>
+        <w:t>rue соответственно.</w:t>
       </w:r>
     </w:p>
     <w:p>
@@ -7982,23 +7299,7 @@
           <w:sz w:val="28"/>
           <w:szCs w:val="28"/>
         </w:rPr>
-        <w:t xml:space="preserve">Тесты проведены с характеристиками </w:t>
-      </w:r>
-      <w:proofErr w:type="spellStart"/>
-      <w:r>
-        <w:rPr>
-          <w:sz w:val="28"/>
-          <w:szCs w:val="28"/>
-        </w:rPr>
-        <w:t>пк</w:t>
-      </w:r>
-      <w:proofErr w:type="spellEnd"/>
-      <w:r>
-        <w:rPr>
-          <w:sz w:val="28"/>
-          <w:szCs w:val="28"/>
-        </w:rPr>
-        <w:t>:</w:t>
+        <w:t>Тесты проведены с характеристиками пк:</w:t>
       </w:r>
     </w:p>
     <w:p>
@@ -8027,31 +7328,7 @@
           <w:szCs w:val="28"/>
           <w:lang w:val="en-US"/>
         </w:rPr>
-        <w:t xml:space="preserve">: </w:t>
-      </w:r>
-      <w:r>
-        <w:rPr>
-          <w:sz w:val="28"/>
-          <w:szCs w:val="28"/>
-          <w:lang w:val="en-US"/>
-        </w:rPr>
-        <w:t xml:space="preserve">AMD Ryzen 3 3250U with Radeon Graphics </w:t>
-      </w:r>
-      <w:r>
-        <w:rPr>
-          <w:sz w:val="28"/>
-          <w:szCs w:val="28"/>
-          <w:lang w:val="en-US"/>
-        </w:rPr>
-        <w:t>2</w:t>
-      </w:r>
-      <w:r>
-        <w:rPr>
-          <w:sz w:val="28"/>
-          <w:szCs w:val="28"/>
-          <w:lang w:val="en-US"/>
-        </w:rPr>
-        <w:t>.60 GHz</w:t>
+        <w:t>: AMD Ryzen 3 3250U with Radeon Graphics 2.60 GHz</w:t>
       </w:r>
     </w:p>
     <w:p>
@@ -8172,7 +7449,6 @@
       <w:pPr>
         <w:ind w:firstLine="567"/>
         <w:rPr>
-          <w:rFonts w:hint="eastAsia"/>
           <w:sz w:val="28"/>
           <w:szCs w:val="28"/>
           <w:lang w:eastAsia="ko-KR"/>
@@ -8194,10 +7470,7 @@
       <w:bookmarkStart w:id="37" w:name="_Toc126433014"/>
       <w:r>
         <w:lastRenderedPageBreak/>
-        <w:t xml:space="preserve">Тест скорости работы </w:t>
-      </w:r>
-      <w:r>
-        <w:t>вычитания</w:t>
+        <w:t>Тест скорости работы вычитания</w:t>
       </w:r>
       <w:bookmarkEnd w:id="36"/>
       <w:bookmarkEnd w:id="37"/>
@@ -8216,7 +7489,7 @@
           <w:szCs w:val="28"/>
         </w:rPr>
         <w:drawing>
-          <wp:inline distT="0" distB="0" distL="0" distR="0" wp14:anchorId="665EFA43" wp14:editId="2C83F405">
+          <wp:inline distT="0" distB="0" distL="0" distR="0" wp14:anchorId="665EFA43" wp14:editId="3F52B3EC">
             <wp:extent cx="5486400" cy="3200400"/>
             <wp:effectExtent l="0" t="0" r="0" b="0"/>
             <wp:docPr id="20" name="Диаграмма 20"/>
@@ -8253,10 +7526,7 @@
       <w:bookmarkStart w:id="38" w:name="_Toc126432955"/>
       <w:bookmarkStart w:id="39" w:name="_Toc126433015"/>
       <w:r>
-        <w:t xml:space="preserve">Тест скорости работы </w:t>
-      </w:r>
-      <w:r>
-        <w:t>умножения</w:t>
+        <w:t>Тест скорости работы умножения</w:t>
       </w:r>
       <w:bookmarkEnd w:id="38"/>
       <w:bookmarkEnd w:id="39"/>
@@ -8275,7 +7545,7 @@
           <w:szCs w:val="28"/>
         </w:rPr>
         <w:drawing>
-          <wp:inline distT="0" distB="0" distL="0" distR="0" wp14:anchorId="586ED77E" wp14:editId="1D86382E">
+          <wp:inline distT="0" distB="0" distL="0" distR="0" wp14:anchorId="586ED77E" wp14:editId="391381A8">
             <wp:extent cx="5486400" cy="3200400"/>
             <wp:effectExtent l="0" t="0" r="0" b="0"/>
             <wp:docPr id="21" name="Диаграмма 21"/>
@@ -8313,10 +7583,7 @@
       <w:bookmarkStart w:id="41" w:name="_Toc126433016"/>
       <w:r>
         <w:lastRenderedPageBreak/>
-        <w:t xml:space="preserve">Тест скорости работы </w:t>
-      </w:r>
-      <w:r>
-        <w:t>деления</w:t>
+        <w:t>Тест скорости работы деления</w:t>
       </w:r>
       <w:bookmarkEnd w:id="40"/>
       <w:bookmarkEnd w:id="41"/>
@@ -8335,7 +7602,7 @@
           <w:szCs w:val="28"/>
         </w:rPr>
         <w:drawing>
-          <wp:inline distT="0" distB="0" distL="0" distR="0" wp14:anchorId="34337F66" wp14:editId="29B860AD">
+          <wp:inline distT="0" distB="0" distL="0" distR="0" wp14:anchorId="34337F66" wp14:editId="21D792A9">
             <wp:extent cx="5486400" cy="3200400"/>
             <wp:effectExtent l="0" t="0" r="0" b="0"/>
             <wp:docPr id="22" name="Диаграмма 22"/>
@@ -8372,10 +7639,7 @@
       <w:bookmarkStart w:id="42" w:name="_Toc126432957"/>
       <w:bookmarkStart w:id="43" w:name="_Toc126433017"/>
       <w:r>
-        <w:t xml:space="preserve">Тест скорости работы </w:t>
-      </w:r>
-      <w:r>
-        <w:t>возведения в степень</w:t>
+        <w:t>Тест скорости работы возведения в степень</w:t>
       </w:r>
       <w:bookmarkEnd w:id="42"/>
       <w:bookmarkEnd w:id="43"/>
@@ -8431,7 +7695,7 @@
           <w:lang w:eastAsia="ko-KR"/>
         </w:rPr>
         <w:drawing>
-          <wp:inline distT="0" distB="0" distL="0" distR="0" wp14:anchorId="213CF625" wp14:editId="1090B98A">
+          <wp:inline distT="0" distB="0" distL="0" distR="0" wp14:anchorId="213CF625" wp14:editId="24E4404B">
             <wp:extent cx="5486400" cy="3200400"/>
             <wp:effectExtent l="0" t="0" r="0" b="0"/>
             <wp:docPr id="23" name="Диаграмма 23"/>
@@ -8449,7 +7713,6 @@
       <w:pPr>
         <w:ind w:firstLine="567"/>
         <w:rPr>
-          <w:rFonts w:hint="eastAsia"/>
           <w:sz w:val="28"/>
           <w:szCs w:val="28"/>
           <w:lang w:eastAsia="ko-KR"/>
@@ -8490,23 +7753,7 @@
           <w:sz w:val="28"/>
           <w:szCs w:val="28"/>
         </w:rPr>
-        <w:t xml:space="preserve">В процессе работы над данной темой был создан класс работы с «длинными» числами, написаны функции для основных арифметических операций (сложение, вычитание, умножение, деление, взятие остатка). А </w:t>
-      </w:r>
-      <w:proofErr w:type="gramStart"/>
-      <w:r>
-        <w:rPr>
-          <w:sz w:val="28"/>
-          <w:szCs w:val="28"/>
-        </w:rPr>
-        <w:t>так же</w:t>
-      </w:r>
-      <w:proofErr w:type="gramEnd"/>
-      <w:r>
-        <w:rPr>
-          <w:sz w:val="28"/>
-          <w:szCs w:val="28"/>
-        </w:rPr>
-        <w:t xml:space="preserve"> различные функции для удобства работы с написанным классом.</w:t>
+        <w:t>В процессе работы над данной темой был создан класс работы с «длинными» числами, написаны функции для основных арифметических операций (сложение, вычитание, умножение, деление, взятие остатка). А так же различные функции для удобства работы с написанным классом.</w:t>
       </w:r>
     </w:p>
     <w:p>
@@ -11826,6 +11073,61 @@
         </c:scaling>
         <c:delete val="0"/>
         <c:axPos val="b"/>
+        <c:title>
+          <c:tx>
+            <c:rich>
+              <a:bodyPr rot="0" spcFirstLastPara="1" vertOverflow="ellipsis" vert="horz" wrap="square" anchor="ctr" anchorCtr="1"/>
+              <a:lstStyle/>
+              <a:p>
+                <a:pPr>
+                  <a:defRPr sz="1000" b="0" i="0" u="none" strike="noStrike" kern="1200" baseline="0">
+                    <a:solidFill>
+                      <a:schemeClr val="tx1">
+                        <a:lumMod val="65000"/>
+                        <a:lumOff val="35000"/>
+                      </a:schemeClr>
+                    </a:solidFill>
+                    <a:latin typeface="+mn-lt"/>
+                    <a:ea typeface="+mn-ea"/>
+                    <a:cs typeface="+mn-cs"/>
+                  </a:defRPr>
+                </a:pPr>
+                <a:r>
+                  <a:rPr lang="ru-RU"/>
+                  <a:t>Количество символов</a:t>
+                </a:r>
+              </a:p>
+            </c:rich>
+          </c:tx>
+          <c:overlay val="0"/>
+          <c:spPr>
+            <a:noFill/>
+            <a:ln>
+              <a:noFill/>
+            </a:ln>
+            <a:effectLst/>
+          </c:spPr>
+          <c:txPr>
+            <a:bodyPr rot="0" spcFirstLastPara="1" vertOverflow="ellipsis" vert="horz" wrap="square" anchor="ctr" anchorCtr="1"/>
+            <a:lstStyle/>
+            <a:p>
+              <a:pPr>
+                <a:defRPr sz="1000" b="0" i="0" u="none" strike="noStrike" kern="1200" baseline="0">
+                  <a:solidFill>
+                    <a:schemeClr val="tx1">
+                      <a:lumMod val="65000"/>
+                      <a:lumOff val="35000"/>
+                    </a:schemeClr>
+                  </a:solidFill>
+                  <a:latin typeface="+mn-lt"/>
+                  <a:ea typeface="+mn-ea"/>
+                  <a:cs typeface="+mn-cs"/>
+                </a:defRPr>
+              </a:pPr>
+              <a:endParaRPr lang="ru-RU"/>
+            </a:p>
+          </c:txPr>
+        </c:title>
         <c:numFmt formatCode="General" sourceLinked="1"/>
         <c:majorTickMark val="none"/>
         <c:minorTickMark val="none"/>
@@ -11891,6 +11193,61 @@
             <a:effectLst/>
           </c:spPr>
         </c:majorGridlines>
+        <c:title>
+          <c:tx>
+            <c:rich>
+              <a:bodyPr rot="-5400000" spcFirstLastPara="1" vertOverflow="ellipsis" vert="horz" wrap="square" anchor="ctr" anchorCtr="1"/>
+              <a:lstStyle/>
+              <a:p>
+                <a:pPr>
+                  <a:defRPr sz="1000" b="0" i="0" u="none" strike="noStrike" kern="1200" baseline="0">
+                    <a:solidFill>
+                      <a:schemeClr val="tx1">
+                        <a:lumMod val="65000"/>
+                        <a:lumOff val="35000"/>
+                      </a:schemeClr>
+                    </a:solidFill>
+                    <a:latin typeface="+mn-lt"/>
+                    <a:ea typeface="+mn-ea"/>
+                    <a:cs typeface="+mn-cs"/>
+                  </a:defRPr>
+                </a:pPr>
+                <a:r>
+                  <a:rPr lang="ru-RU"/>
+                  <a:t>Время мс</a:t>
+                </a:r>
+              </a:p>
+            </c:rich>
+          </c:tx>
+          <c:overlay val="0"/>
+          <c:spPr>
+            <a:noFill/>
+            <a:ln>
+              <a:noFill/>
+            </a:ln>
+            <a:effectLst/>
+          </c:spPr>
+          <c:txPr>
+            <a:bodyPr rot="-5400000" spcFirstLastPara="1" vertOverflow="ellipsis" vert="horz" wrap="square" anchor="ctr" anchorCtr="1"/>
+            <a:lstStyle/>
+            <a:p>
+              <a:pPr>
+                <a:defRPr sz="1000" b="0" i="0" u="none" strike="noStrike" kern="1200" baseline="0">
+                  <a:solidFill>
+                    <a:schemeClr val="tx1">
+                      <a:lumMod val="65000"/>
+                      <a:lumOff val="35000"/>
+                    </a:schemeClr>
+                  </a:solidFill>
+                  <a:latin typeface="+mn-lt"/>
+                  <a:ea typeface="+mn-ea"/>
+                  <a:cs typeface="+mn-cs"/>
+                </a:defRPr>
+              </a:pPr>
+              <a:endParaRPr lang="ru-RU"/>
+            </a:p>
+          </c:txPr>
+        </c:title>
         <c:numFmt formatCode="General" sourceLinked="1"/>
         <c:majorTickMark val="none"/>
         <c:minorTickMark val="none"/>
@@ -11934,37 +11291,6 @@
         <a:effectLst/>
       </c:spPr>
     </c:plotArea>
-    <c:legend>
-      <c:legendPos val="b"/>
-      <c:overlay val="0"/>
-      <c:spPr>
-        <a:noFill/>
-        <a:ln>
-          <a:noFill/>
-        </a:ln>
-        <a:effectLst/>
-      </c:spPr>
-      <c:txPr>
-        <a:bodyPr rot="0" spcFirstLastPara="1" vertOverflow="ellipsis" vert="horz" wrap="square" anchor="ctr" anchorCtr="1"/>
-        <a:lstStyle/>
-        <a:p>
-          <a:pPr>
-            <a:defRPr sz="900" b="0" i="0" u="none" strike="noStrike" kern="1200" baseline="0">
-              <a:solidFill>
-                <a:schemeClr val="tx1">
-                  <a:lumMod val="65000"/>
-                  <a:lumOff val="35000"/>
-                </a:schemeClr>
-              </a:solidFill>
-              <a:latin typeface="+mn-lt"/>
-              <a:ea typeface="+mn-ea"/>
-              <a:cs typeface="+mn-cs"/>
-            </a:defRPr>
-          </a:pPr>
-          <a:endParaRPr lang="ru-RU"/>
-        </a:p>
-      </c:txPr>
-    </c:legend>
     <c:plotVisOnly val="1"/>
     <c:dispBlanksAs val="gap"/>
     <c:extLst>
@@ -12022,6 +11348,31 @@
   </mc:AlternateContent>
   <c:chart>
     <c:title>
+      <c:tx>
+        <c:rich>
+          <a:bodyPr rot="0" spcFirstLastPara="1" vertOverflow="ellipsis" vert="horz" wrap="square" anchor="ctr" anchorCtr="1"/>
+          <a:lstStyle/>
+          <a:p>
+            <a:pPr>
+              <a:defRPr sz="1400" b="0" i="0" u="none" strike="noStrike" kern="1200" spc="0" baseline="0">
+                <a:solidFill>
+                  <a:schemeClr val="tx1">
+                    <a:lumMod val="65000"/>
+                    <a:lumOff val="35000"/>
+                  </a:schemeClr>
+                </a:solidFill>
+                <a:latin typeface="+mn-lt"/>
+                <a:ea typeface="+mn-ea"/>
+                <a:cs typeface="+mn-cs"/>
+              </a:defRPr>
+            </a:pPr>
+            <a:r>
+              <a:rPr lang="ru-RU"/>
+              <a:t>Время умножения в мс</a:t>
+            </a:r>
+          </a:p>
+        </c:rich>
+      </c:tx>
       <c:overlay val="0"/>
       <c:spPr>
         <a:noFill/>
@@ -12163,6 +11514,61 @@
         </c:scaling>
         <c:delete val="0"/>
         <c:axPos val="b"/>
+        <c:title>
+          <c:tx>
+            <c:rich>
+              <a:bodyPr rot="0" spcFirstLastPara="1" vertOverflow="ellipsis" vert="horz" wrap="square" anchor="ctr" anchorCtr="1"/>
+              <a:lstStyle/>
+              <a:p>
+                <a:pPr>
+                  <a:defRPr sz="1000" b="0" i="0" u="none" strike="noStrike" kern="1200" baseline="0">
+                    <a:solidFill>
+                      <a:schemeClr val="tx1">
+                        <a:lumMod val="65000"/>
+                        <a:lumOff val="35000"/>
+                      </a:schemeClr>
+                    </a:solidFill>
+                    <a:latin typeface="+mn-lt"/>
+                    <a:ea typeface="+mn-ea"/>
+                    <a:cs typeface="+mn-cs"/>
+                  </a:defRPr>
+                </a:pPr>
+                <a:r>
+                  <a:rPr lang="ru-RU"/>
+                  <a:t>Количество символов</a:t>
+                </a:r>
+              </a:p>
+            </c:rich>
+          </c:tx>
+          <c:overlay val="0"/>
+          <c:spPr>
+            <a:noFill/>
+            <a:ln>
+              <a:noFill/>
+            </a:ln>
+            <a:effectLst/>
+          </c:spPr>
+          <c:txPr>
+            <a:bodyPr rot="0" spcFirstLastPara="1" vertOverflow="ellipsis" vert="horz" wrap="square" anchor="ctr" anchorCtr="1"/>
+            <a:lstStyle/>
+            <a:p>
+              <a:pPr>
+                <a:defRPr sz="1000" b="0" i="0" u="none" strike="noStrike" kern="1200" baseline="0">
+                  <a:solidFill>
+                    <a:schemeClr val="tx1">
+                      <a:lumMod val="65000"/>
+                      <a:lumOff val="35000"/>
+                    </a:schemeClr>
+                  </a:solidFill>
+                  <a:latin typeface="+mn-lt"/>
+                  <a:ea typeface="+mn-ea"/>
+                  <a:cs typeface="+mn-cs"/>
+                </a:defRPr>
+              </a:pPr>
+              <a:endParaRPr lang="ru-RU"/>
+            </a:p>
+          </c:txPr>
+        </c:title>
         <c:numFmt formatCode="General" sourceLinked="1"/>
         <c:majorTickMark val="none"/>
         <c:minorTickMark val="none"/>
@@ -12228,6 +11634,61 @@
             <a:effectLst/>
           </c:spPr>
         </c:majorGridlines>
+        <c:title>
+          <c:tx>
+            <c:rich>
+              <a:bodyPr rot="-5400000" spcFirstLastPara="1" vertOverflow="ellipsis" vert="horz" wrap="square" anchor="ctr" anchorCtr="1"/>
+              <a:lstStyle/>
+              <a:p>
+                <a:pPr>
+                  <a:defRPr sz="1000" b="0" i="0" u="none" strike="noStrike" kern="1200" baseline="0">
+                    <a:solidFill>
+                      <a:schemeClr val="tx1">
+                        <a:lumMod val="65000"/>
+                        <a:lumOff val="35000"/>
+                      </a:schemeClr>
+                    </a:solidFill>
+                    <a:latin typeface="+mn-lt"/>
+                    <a:ea typeface="+mn-ea"/>
+                    <a:cs typeface="+mn-cs"/>
+                  </a:defRPr>
+                </a:pPr>
+                <a:r>
+                  <a:rPr lang="ru-RU"/>
+                  <a:t>Время мс</a:t>
+                </a:r>
+              </a:p>
+            </c:rich>
+          </c:tx>
+          <c:overlay val="0"/>
+          <c:spPr>
+            <a:noFill/>
+            <a:ln>
+              <a:noFill/>
+            </a:ln>
+            <a:effectLst/>
+          </c:spPr>
+          <c:txPr>
+            <a:bodyPr rot="-5400000" spcFirstLastPara="1" vertOverflow="ellipsis" vert="horz" wrap="square" anchor="ctr" anchorCtr="1"/>
+            <a:lstStyle/>
+            <a:p>
+              <a:pPr>
+                <a:defRPr sz="1000" b="0" i="0" u="none" strike="noStrike" kern="1200" baseline="0">
+                  <a:solidFill>
+                    <a:schemeClr val="tx1">
+                      <a:lumMod val="65000"/>
+                      <a:lumOff val="35000"/>
+                    </a:schemeClr>
+                  </a:solidFill>
+                  <a:latin typeface="+mn-lt"/>
+                  <a:ea typeface="+mn-ea"/>
+                  <a:cs typeface="+mn-cs"/>
+                </a:defRPr>
+              </a:pPr>
+              <a:endParaRPr lang="ru-RU"/>
+            </a:p>
+          </c:txPr>
+        </c:title>
         <c:numFmt formatCode="General" sourceLinked="1"/>
         <c:majorTickMark val="none"/>
         <c:minorTickMark val="none"/>
@@ -12271,37 +11732,6 @@
         <a:effectLst/>
       </c:spPr>
     </c:plotArea>
-    <c:legend>
-      <c:legendPos val="b"/>
-      <c:overlay val="0"/>
-      <c:spPr>
-        <a:noFill/>
-        <a:ln>
-          <a:noFill/>
-        </a:ln>
-        <a:effectLst/>
-      </c:spPr>
-      <c:txPr>
-        <a:bodyPr rot="0" spcFirstLastPara="1" vertOverflow="ellipsis" vert="horz" wrap="square" anchor="ctr" anchorCtr="1"/>
-        <a:lstStyle/>
-        <a:p>
-          <a:pPr>
-            <a:defRPr sz="900" b="0" i="0" u="none" strike="noStrike" kern="1200" baseline="0">
-              <a:solidFill>
-                <a:schemeClr val="tx1">
-                  <a:lumMod val="65000"/>
-                  <a:lumOff val="35000"/>
-                </a:schemeClr>
-              </a:solidFill>
-              <a:latin typeface="+mn-lt"/>
-              <a:ea typeface="+mn-ea"/>
-              <a:cs typeface="+mn-cs"/>
-            </a:defRPr>
-          </a:pPr>
-          <a:endParaRPr lang="ru-RU"/>
-        </a:p>
-      </c:txPr>
-    </c:legend>
     <c:plotVisOnly val="1"/>
     <c:dispBlanksAs val="gap"/>
     <c:extLst>
@@ -12500,6 +11930,61 @@
         </c:scaling>
         <c:delete val="0"/>
         <c:axPos val="b"/>
+        <c:title>
+          <c:tx>
+            <c:rich>
+              <a:bodyPr rot="0" spcFirstLastPara="1" vertOverflow="ellipsis" vert="horz" wrap="square" anchor="ctr" anchorCtr="1"/>
+              <a:lstStyle/>
+              <a:p>
+                <a:pPr>
+                  <a:defRPr sz="1000" b="0" i="0" u="none" strike="noStrike" kern="1200" baseline="0">
+                    <a:solidFill>
+                      <a:schemeClr val="tx1">
+                        <a:lumMod val="65000"/>
+                        <a:lumOff val="35000"/>
+                      </a:schemeClr>
+                    </a:solidFill>
+                    <a:latin typeface="+mn-lt"/>
+                    <a:ea typeface="+mn-ea"/>
+                    <a:cs typeface="+mn-cs"/>
+                  </a:defRPr>
+                </a:pPr>
+                <a:r>
+                  <a:rPr lang="ru-RU"/>
+                  <a:t>Колличество символов</a:t>
+                </a:r>
+              </a:p>
+            </c:rich>
+          </c:tx>
+          <c:overlay val="0"/>
+          <c:spPr>
+            <a:noFill/>
+            <a:ln>
+              <a:noFill/>
+            </a:ln>
+            <a:effectLst/>
+          </c:spPr>
+          <c:txPr>
+            <a:bodyPr rot="0" spcFirstLastPara="1" vertOverflow="ellipsis" vert="horz" wrap="square" anchor="ctr" anchorCtr="1"/>
+            <a:lstStyle/>
+            <a:p>
+              <a:pPr>
+                <a:defRPr sz="1000" b="0" i="0" u="none" strike="noStrike" kern="1200" baseline="0">
+                  <a:solidFill>
+                    <a:schemeClr val="tx1">
+                      <a:lumMod val="65000"/>
+                      <a:lumOff val="35000"/>
+                    </a:schemeClr>
+                  </a:solidFill>
+                  <a:latin typeface="+mn-lt"/>
+                  <a:ea typeface="+mn-ea"/>
+                  <a:cs typeface="+mn-cs"/>
+                </a:defRPr>
+              </a:pPr>
+              <a:endParaRPr lang="ru-RU"/>
+            </a:p>
+          </c:txPr>
+        </c:title>
         <c:numFmt formatCode="General" sourceLinked="1"/>
         <c:majorTickMark val="none"/>
         <c:minorTickMark val="none"/>
@@ -12565,6 +12050,61 @@
             <a:effectLst/>
           </c:spPr>
         </c:majorGridlines>
+        <c:title>
+          <c:tx>
+            <c:rich>
+              <a:bodyPr rot="-5400000" spcFirstLastPara="1" vertOverflow="ellipsis" vert="horz" wrap="square" anchor="ctr" anchorCtr="1"/>
+              <a:lstStyle/>
+              <a:p>
+                <a:pPr>
+                  <a:defRPr sz="1000" b="0" i="0" u="none" strike="noStrike" kern="1200" baseline="0">
+                    <a:solidFill>
+                      <a:schemeClr val="tx1">
+                        <a:lumMod val="65000"/>
+                        <a:lumOff val="35000"/>
+                      </a:schemeClr>
+                    </a:solidFill>
+                    <a:latin typeface="+mn-lt"/>
+                    <a:ea typeface="+mn-ea"/>
+                    <a:cs typeface="+mn-cs"/>
+                  </a:defRPr>
+                </a:pPr>
+                <a:r>
+                  <a:rPr lang="ru-RU"/>
+                  <a:t>Время мс</a:t>
+                </a:r>
+              </a:p>
+            </c:rich>
+          </c:tx>
+          <c:overlay val="0"/>
+          <c:spPr>
+            <a:noFill/>
+            <a:ln>
+              <a:noFill/>
+            </a:ln>
+            <a:effectLst/>
+          </c:spPr>
+          <c:txPr>
+            <a:bodyPr rot="-5400000" spcFirstLastPara="1" vertOverflow="ellipsis" vert="horz" wrap="square" anchor="ctr" anchorCtr="1"/>
+            <a:lstStyle/>
+            <a:p>
+              <a:pPr>
+                <a:defRPr sz="1000" b="0" i="0" u="none" strike="noStrike" kern="1200" baseline="0">
+                  <a:solidFill>
+                    <a:schemeClr val="tx1">
+                      <a:lumMod val="65000"/>
+                      <a:lumOff val="35000"/>
+                    </a:schemeClr>
+                  </a:solidFill>
+                  <a:latin typeface="+mn-lt"/>
+                  <a:ea typeface="+mn-ea"/>
+                  <a:cs typeface="+mn-cs"/>
+                </a:defRPr>
+              </a:pPr>
+              <a:endParaRPr lang="ru-RU"/>
+            </a:p>
+          </c:txPr>
+        </c:title>
         <c:numFmt formatCode="General" sourceLinked="1"/>
         <c:majorTickMark val="none"/>
         <c:minorTickMark val="none"/>
@@ -12608,37 +12148,6 @@
         <a:effectLst/>
       </c:spPr>
     </c:plotArea>
-    <c:legend>
-      <c:legendPos val="b"/>
-      <c:overlay val="0"/>
-      <c:spPr>
-        <a:noFill/>
-        <a:ln>
-          <a:noFill/>
-        </a:ln>
-        <a:effectLst/>
-      </c:spPr>
-      <c:txPr>
-        <a:bodyPr rot="0" spcFirstLastPara="1" vertOverflow="ellipsis" vert="horz" wrap="square" anchor="ctr" anchorCtr="1"/>
-        <a:lstStyle/>
-        <a:p>
-          <a:pPr>
-            <a:defRPr sz="900" b="0" i="0" u="none" strike="noStrike" kern="1200" baseline="0">
-              <a:solidFill>
-                <a:schemeClr val="tx1">
-                  <a:lumMod val="65000"/>
-                  <a:lumOff val="35000"/>
-                </a:schemeClr>
-              </a:solidFill>
-              <a:latin typeface="+mn-lt"/>
-              <a:ea typeface="+mn-ea"/>
-              <a:cs typeface="+mn-cs"/>
-            </a:defRPr>
-          </a:pPr>
-          <a:endParaRPr lang="ru-RU"/>
-        </a:p>
-      </c:txPr>
-    </c:legend>
     <c:plotVisOnly val="1"/>
     <c:dispBlanksAs val="gap"/>
     <c:extLst>
@@ -12825,6 +12334,61 @@
         </c:scaling>
         <c:delete val="0"/>
         <c:axPos val="b"/>
+        <c:title>
+          <c:tx>
+            <c:rich>
+              <a:bodyPr rot="0" spcFirstLastPara="1" vertOverflow="ellipsis" vert="horz" wrap="square" anchor="ctr" anchorCtr="1"/>
+              <a:lstStyle/>
+              <a:p>
+                <a:pPr>
+                  <a:defRPr sz="1000" b="0" i="0" u="none" strike="noStrike" kern="1200" baseline="0">
+                    <a:solidFill>
+                      <a:schemeClr val="tx1">
+                        <a:lumMod val="65000"/>
+                        <a:lumOff val="35000"/>
+                      </a:schemeClr>
+                    </a:solidFill>
+                    <a:latin typeface="+mn-lt"/>
+                    <a:ea typeface="+mn-ea"/>
+                    <a:cs typeface="+mn-cs"/>
+                  </a:defRPr>
+                </a:pPr>
+                <a:r>
+                  <a:rPr lang="ru-RU"/>
+                  <a:t>Степень</a:t>
+                </a:r>
+              </a:p>
+            </c:rich>
+          </c:tx>
+          <c:overlay val="0"/>
+          <c:spPr>
+            <a:noFill/>
+            <a:ln>
+              <a:noFill/>
+            </a:ln>
+            <a:effectLst/>
+          </c:spPr>
+          <c:txPr>
+            <a:bodyPr rot="0" spcFirstLastPara="1" vertOverflow="ellipsis" vert="horz" wrap="square" anchor="ctr" anchorCtr="1"/>
+            <a:lstStyle/>
+            <a:p>
+              <a:pPr>
+                <a:defRPr sz="1000" b="0" i="0" u="none" strike="noStrike" kern="1200" baseline="0">
+                  <a:solidFill>
+                    <a:schemeClr val="tx1">
+                      <a:lumMod val="65000"/>
+                      <a:lumOff val="35000"/>
+                    </a:schemeClr>
+                  </a:solidFill>
+                  <a:latin typeface="+mn-lt"/>
+                  <a:ea typeface="+mn-ea"/>
+                  <a:cs typeface="+mn-cs"/>
+                </a:defRPr>
+              </a:pPr>
+              <a:endParaRPr lang="ru-RU"/>
+            </a:p>
+          </c:txPr>
+        </c:title>
         <c:numFmt formatCode="General" sourceLinked="1"/>
         <c:majorTickMark val="none"/>
         <c:minorTickMark val="none"/>
@@ -12890,6 +12454,61 @@
             <a:effectLst/>
           </c:spPr>
         </c:majorGridlines>
+        <c:title>
+          <c:tx>
+            <c:rich>
+              <a:bodyPr rot="-5400000" spcFirstLastPara="1" vertOverflow="ellipsis" vert="horz" wrap="square" anchor="ctr" anchorCtr="1"/>
+              <a:lstStyle/>
+              <a:p>
+                <a:pPr>
+                  <a:defRPr sz="1000" b="0" i="0" u="none" strike="noStrike" kern="1200" baseline="0">
+                    <a:solidFill>
+                      <a:schemeClr val="tx1">
+                        <a:lumMod val="65000"/>
+                        <a:lumOff val="35000"/>
+                      </a:schemeClr>
+                    </a:solidFill>
+                    <a:latin typeface="+mn-lt"/>
+                    <a:ea typeface="+mn-ea"/>
+                    <a:cs typeface="+mn-cs"/>
+                  </a:defRPr>
+                </a:pPr>
+                <a:r>
+                  <a:rPr lang="ru-RU"/>
+                  <a:t>Время мс</a:t>
+                </a:r>
+              </a:p>
+            </c:rich>
+          </c:tx>
+          <c:overlay val="0"/>
+          <c:spPr>
+            <a:noFill/>
+            <a:ln>
+              <a:noFill/>
+            </a:ln>
+            <a:effectLst/>
+          </c:spPr>
+          <c:txPr>
+            <a:bodyPr rot="-5400000" spcFirstLastPara="1" vertOverflow="ellipsis" vert="horz" wrap="square" anchor="ctr" anchorCtr="1"/>
+            <a:lstStyle/>
+            <a:p>
+              <a:pPr>
+                <a:defRPr sz="1000" b="0" i="0" u="none" strike="noStrike" kern="1200" baseline="0">
+                  <a:solidFill>
+                    <a:schemeClr val="tx1">
+                      <a:lumMod val="65000"/>
+                      <a:lumOff val="35000"/>
+                    </a:schemeClr>
+                  </a:solidFill>
+                  <a:latin typeface="+mn-lt"/>
+                  <a:ea typeface="+mn-ea"/>
+                  <a:cs typeface="+mn-cs"/>
+                </a:defRPr>
+              </a:pPr>
+              <a:endParaRPr lang="ru-RU"/>
+            </a:p>
+          </c:txPr>
+        </c:title>
         <c:numFmt formatCode="General" sourceLinked="1"/>
         <c:majorTickMark val="none"/>
         <c:minorTickMark val="none"/>
@@ -12933,37 +12552,6 @@
         <a:effectLst/>
       </c:spPr>
     </c:plotArea>
-    <c:legend>
-      <c:legendPos val="b"/>
-      <c:overlay val="0"/>
-      <c:spPr>
-        <a:noFill/>
-        <a:ln>
-          <a:noFill/>
-        </a:ln>
-        <a:effectLst/>
-      </c:spPr>
-      <c:txPr>
-        <a:bodyPr rot="0" spcFirstLastPara="1" vertOverflow="ellipsis" vert="horz" wrap="square" anchor="ctr" anchorCtr="1"/>
-        <a:lstStyle/>
-        <a:p>
-          <a:pPr>
-            <a:defRPr sz="900" b="0" i="0" u="none" strike="noStrike" kern="1200" baseline="0">
-              <a:solidFill>
-                <a:schemeClr val="tx1">
-                  <a:lumMod val="65000"/>
-                  <a:lumOff val="35000"/>
-                </a:schemeClr>
-              </a:solidFill>
-              <a:latin typeface="+mn-lt"/>
-              <a:ea typeface="+mn-ea"/>
-              <a:cs typeface="+mn-cs"/>
-            </a:defRPr>
-          </a:pPr>
-          <a:endParaRPr lang="ru-RU"/>
-        </a:p>
-      </c:txPr>
-    </c:legend>
     <c:plotVisOnly val="1"/>
     <c:dispBlanksAs val="gap"/>
     <c:extLst>

</xml_diff>